<commit_message>
Berechnung Lager und Keilwelle hochgeladen
</commit_message>
<xml_diff>
--- a/Projektbericht-mögliche-Gliederung.docx
+++ b/Projektbericht-mögliche-Gliederung.docx
@@ -1,6 +1,6 @@
 
 <file path=word/document.xml><?xml version="1.0" encoding="utf-8"?>
-<w:document xmlns:wpc="http://schemas.microsoft.com/office/word/2010/wordprocessingCanvas" xmlns:mc="http://schemas.openxmlformats.org/markup-compatibility/2006" xmlns:o="urn:schemas-microsoft-com:office:office" xmlns:r="http://schemas.openxmlformats.org/officeDocument/2006/relationships" xmlns:m="http://schemas.openxmlformats.org/officeDocument/2006/math" xmlns:v="urn:schemas-microsoft-com:vml" xmlns:wp14="http://schemas.microsoft.com/office/word/2010/wordprocessingDrawing" xmlns:wp="http://schemas.openxmlformats.org/drawingml/2006/wordprocessingDrawing" xmlns:w10="urn:schemas-microsoft-com:office:word" xmlns:w="http://schemas.openxmlformats.org/wordprocessingml/2006/main" xmlns:w14="http://schemas.microsoft.com/office/word/2010/wordml" xmlns:w15="http://schemas.microsoft.com/office/word/2012/wordml" xmlns:wpg="http://schemas.microsoft.com/office/word/2010/wordprocessingGroup" xmlns:wpi="http://schemas.microsoft.com/office/word/2010/wordprocessingInk" xmlns:wne="http://schemas.microsoft.com/office/word/2006/wordml" xmlns:wps="http://schemas.microsoft.com/office/word/2010/wordprocessingShape" mc:Ignorable="w14 w15 wp14">
+<w:document xmlns:wpc="http://schemas.microsoft.com/office/word/2010/wordprocessingCanvas" xmlns:cx="http://schemas.microsoft.com/office/drawing/2014/chartex" xmlns:cx1="http://schemas.microsoft.com/office/drawing/2015/9/8/chartex" xmlns:cx2="http://schemas.microsoft.com/office/drawing/2015/10/21/chartex" xmlns:cx3="http://schemas.microsoft.com/office/drawing/2016/5/9/chartex" xmlns:cx4="http://schemas.microsoft.com/office/drawing/2016/5/10/chartex" xmlns:cx5="http://schemas.microsoft.com/office/drawing/2016/5/11/chartex" xmlns:cx6="http://schemas.microsoft.com/office/drawing/2016/5/12/chartex" xmlns:cx7="http://schemas.microsoft.com/office/drawing/2016/5/13/chartex" xmlns:cx8="http://schemas.microsoft.com/office/drawing/2016/5/14/chartex" xmlns:mc="http://schemas.openxmlformats.org/markup-compatibility/2006" xmlns:aink="http://schemas.microsoft.com/office/drawing/2016/ink" xmlns:am3d="http://schemas.microsoft.com/office/drawing/2017/model3d" xmlns:o="urn:schemas-microsoft-com:office:office" xmlns:r="http://schemas.openxmlformats.org/officeDocument/2006/relationships" xmlns:m="http://schemas.openxmlformats.org/officeDocument/2006/math" xmlns:v="urn:schemas-microsoft-com:vml" xmlns:wp14="http://schemas.microsoft.com/office/word/2010/wordprocessingDrawing" xmlns:wp="http://schemas.openxmlformats.org/drawingml/2006/wordprocessingDrawing" xmlns:w10="urn:schemas-microsoft-com:office:word" xmlns:w="http://schemas.openxmlformats.org/wordprocessingml/2006/main" xmlns:w14="http://schemas.microsoft.com/office/word/2010/wordml" xmlns:w15="http://schemas.microsoft.com/office/word/2012/wordml" xmlns:w16cid="http://schemas.microsoft.com/office/word/2016/wordml/cid" xmlns:w16se="http://schemas.microsoft.com/office/word/2015/wordml/symex" xmlns:wpg="http://schemas.microsoft.com/office/word/2010/wordprocessingGroup" xmlns:wpi="http://schemas.microsoft.com/office/word/2010/wordprocessingInk" xmlns:wne="http://schemas.microsoft.com/office/word/2006/wordml" xmlns:wps="http://schemas.microsoft.com/office/word/2010/wordprocessingShape" mc:Ignorable="w14 w15 w16se w16cid wp14">
   <w:body>
     <w:p/>
     <w:p/>
@@ -270,11 +270,19 @@
           <w:sz w:val="24"/>
         </w:rPr>
       </w:pPr>
-      <w:r>
-        <w:rPr>
-          <w:sz w:val="24"/>
-        </w:rPr>
-        <w:t>Tiroch, Matthias</w:t>
+      <w:proofErr w:type="spellStart"/>
+      <w:r>
+        <w:rPr>
+          <w:sz w:val="24"/>
+        </w:rPr>
+        <w:t>Tiroch</w:t>
+      </w:r>
+      <w:proofErr w:type="spellEnd"/>
+      <w:r>
+        <w:rPr>
+          <w:sz w:val="24"/>
+        </w:rPr>
+        <w:t>, Matthias</w:t>
       </w:r>
     </w:p>
     <w:p>
@@ -311,8 +319,6 @@
         </w:rPr>
         <w:t xml:space="preserve">Abgabe: </w:t>
       </w:r>
-      <w:bookmarkStart w:id="0" w:name="_GoBack"/>
-      <w:bookmarkEnd w:id="0"/>
       <w:r>
         <w:rPr>
           <w:sz w:val="24"/>
@@ -517,7 +523,12 @@
       </w:pPr>
       <w:r>
         <w:lastRenderedPageBreak/>
-        <w:t>Inhaltsverzeichnis</w:t>
+        <w:t>Inhaltsverzeichn</w:t>
+      </w:r>
+      <w:bookmarkStart w:id="0" w:name="_GoBack"/>
+      <w:bookmarkEnd w:id="0"/>
+      <w:r>
+        <w:t>is</w:t>
       </w:r>
     </w:p>
     <w:p>
@@ -556,7 +567,7 @@
         </w:rPr>
         <w:fldChar w:fldCharType="separate"/>
       </w:r>
-      <w:hyperlink w:anchor="_Toc21631512" w:history="1">
+      <w:hyperlink w:anchor="_Toc21683556" w:history="1">
         <w:r>
           <w:rPr>
             <w:rStyle w:val="Hyperlink"/>
@@ -600,7 +611,7 @@
             <w:noProof/>
             <w:webHidden/>
           </w:rPr>
-          <w:instrText xml:space="preserve"> PAGEREF _Toc21631512 \h </w:instrText>
+          <w:instrText xml:space="preserve"> PAGEREF _Toc21683556 \h </w:instrText>
         </w:r>
         <w:r>
           <w:rPr>
@@ -644,7 +655,7 @@
           <w:szCs w:val="22"/>
         </w:rPr>
       </w:pPr>
-      <w:hyperlink w:anchor="_Toc21631513" w:history="1">
+      <w:hyperlink w:anchor="_Toc21683557" w:history="1">
         <w:r>
           <w:rPr>
             <w:rStyle w:val="Hyperlink"/>
@@ -686,7 +697,7 @@
             <w:noProof/>
             <w:webHidden/>
           </w:rPr>
-          <w:instrText xml:space="preserve"> PAGEREF _Toc21631513 \h </w:instrText>
+          <w:instrText xml:space="preserve"> PAGEREF _Toc21683557 \h </w:instrText>
         </w:r>
         <w:r>
           <w:rPr>
@@ -730,7 +741,7 @@
           <w:szCs w:val="22"/>
         </w:rPr>
       </w:pPr>
-      <w:hyperlink w:anchor="_Toc21631514" w:history="1">
+      <w:hyperlink w:anchor="_Toc21683558" w:history="1">
         <w:r>
           <w:rPr>
             <w:rStyle w:val="Hyperlink"/>
@@ -772,7 +783,7 @@
             <w:noProof/>
             <w:webHidden/>
           </w:rPr>
-          <w:instrText xml:space="preserve"> PAGEREF _Toc21631514 \h </w:instrText>
+          <w:instrText xml:space="preserve"> PAGEREF _Toc21683558 \h </w:instrText>
         </w:r>
         <w:r>
           <w:rPr>
@@ -816,7 +827,7 @@
           <w:szCs w:val="22"/>
         </w:rPr>
       </w:pPr>
-      <w:hyperlink w:anchor="_Toc21631515" w:history="1">
+      <w:hyperlink w:anchor="_Toc21683559" w:history="1">
         <w:r>
           <w:rPr>
             <w:rStyle w:val="Hyperlink"/>
@@ -858,7 +869,7 @@
             <w:noProof/>
             <w:webHidden/>
           </w:rPr>
-          <w:instrText xml:space="preserve"> PAGEREF _Toc21631515 \h </w:instrText>
+          <w:instrText xml:space="preserve"> PAGEREF _Toc21683559 \h </w:instrText>
         </w:r>
         <w:r>
           <w:rPr>
@@ -904,7 +915,7 @@
           <w:szCs w:val="22"/>
         </w:rPr>
       </w:pPr>
-      <w:hyperlink w:anchor="_Toc21631516" w:history="1">
+      <w:hyperlink w:anchor="_Toc21683560" w:history="1">
         <w:r>
           <w:rPr>
             <w:rStyle w:val="Hyperlink"/>
@@ -948,7 +959,7 @@
             <w:noProof/>
             <w:webHidden/>
           </w:rPr>
-          <w:instrText xml:space="preserve"> PAGEREF _Toc21631516 \h </w:instrText>
+          <w:instrText xml:space="preserve"> PAGEREF _Toc21683560 \h </w:instrText>
         </w:r>
         <w:r>
           <w:rPr>
@@ -992,7 +1003,7 @@
           <w:szCs w:val="22"/>
         </w:rPr>
       </w:pPr>
-      <w:hyperlink w:anchor="_Toc21631517" w:history="1">
+      <w:hyperlink w:anchor="_Toc21683561" w:history="1">
         <w:r>
           <w:rPr>
             <w:rStyle w:val="Hyperlink"/>
@@ -1034,7 +1045,7 @@
             <w:noProof/>
             <w:webHidden/>
           </w:rPr>
-          <w:instrText xml:space="preserve"> PAGEREF _Toc21631517 \h </w:instrText>
+          <w:instrText xml:space="preserve"> PAGEREF _Toc21683561 \h </w:instrText>
         </w:r>
         <w:r>
           <w:rPr>
@@ -1078,7 +1089,7 @@
           <w:szCs w:val="22"/>
         </w:rPr>
       </w:pPr>
-      <w:hyperlink w:anchor="_Toc21631518" w:history="1">
+      <w:hyperlink w:anchor="_Toc21683562" w:history="1">
         <w:r>
           <w:rPr>
             <w:rStyle w:val="Hyperlink"/>
@@ -1120,7 +1131,7 @@
             <w:noProof/>
             <w:webHidden/>
           </w:rPr>
-          <w:instrText xml:space="preserve"> PAGEREF _Toc21631518 \h </w:instrText>
+          <w:instrText xml:space="preserve"> PAGEREF _Toc21683562 \h </w:instrText>
         </w:r>
         <w:r>
           <w:rPr>
@@ -1166,7 +1177,7 @@
           <w:szCs w:val="22"/>
         </w:rPr>
       </w:pPr>
-      <w:hyperlink w:anchor="_Toc21631519" w:history="1">
+      <w:hyperlink w:anchor="_Toc21683563" w:history="1">
         <w:r>
           <w:rPr>
             <w:rStyle w:val="Hyperlink"/>
@@ -1210,7 +1221,7 @@
             <w:noProof/>
             <w:webHidden/>
           </w:rPr>
-          <w:instrText xml:space="preserve"> PAGEREF _Toc21631519 \h </w:instrText>
+          <w:instrText xml:space="preserve"> PAGEREF _Toc21683563 \h </w:instrText>
         </w:r>
         <w:r>
           <w:rPr>
@@ -1256,7 +1267,7 @@
           <w:szCs w:val="22"/>
         </w:rPr>
       </w:pPr>
-      <w:hyperlink w:anchor="_Toc21631520" w:history="1">
+      <w:hyperlink w:anchor="_Toc21683564" w:history="1">
         <w:r>
           <w:rPr>
             <w:rStyle w:val="Hyperlink"/>
@@ -1300,7 +1311,7 @@
             <w:noProof/>
             <w:webHidden/>
           </w:rPr>
-          <w:instrText xml:space="preserve"> PAGEREF _Toc21631520 \h </w:instrText>
+          <w:instrText xml:space="preserve"> PAGEREF _Toc21683564 \h </w:instrText>
         </w:r>
         <w:r>
           <w:rPr>
@@ -1344,7 +1355,7 @@
           <w:szCs w:val="22"/>
         </w:rPr>
       </w:pPr>
-      <w:hyperlink w:anchor="_Toc21631521" w:history="1">
+      <w:hyperlink w:anchor="_Toc21683565" w:history="1">
         <w:r>
           <w:rPr>
             <w:rStyle w:val="Hyperlink"/>
@@ -1386,7 +1397,7 @@
             <w:noProof/>
             <w:webHidden/>
           </w:rPr>
-          <w:instrText xml:space="preserve"> PAGEREF _Toc21631521 \h </w:instrText>
+          <w:instrText xml:space="preserve"> PAGEREF _Toc21683565 \h </w:instrText>
         </w:r>
         <w:r>
           <w:rPr>
@@ -1430,7 +1441,7 @@
           <w:szCs w:val="22"/>
         </w:rPr>
       </w:pPr>
-      <w:hyperlink w:anchor="_Toc21631522" w:history="1">
+      <w:hyperlink w:anchor="_Toc21683566" w:history="1">
         <w:r>
           <w:rPr>
             <w:rStyle w:val="Hyperlink"/>
@@ -1451,7 +1462,7 @@
             <w:rStyle w:val="Hyperlink"/>
             <w:noProof/>
           </w:rPr>
-          <w:t>Dauerhaltbarkeit der Welle</w:t>
+          <w:t>Bewertung der Haltbarkeit unter statischer Belastung</w:t>
         </w:r>
         <w:r>
           <w:rPr>
@@ -1472,7 +1483,93 @@
             <w:noProof/>
             <w:webHidden/>
           </w:rPr>
-          <w:instrText xml:space="preserve"> PAGEREF _Toc21631522 \h </w:instrText>
+          <w:instrText xml:space="preserve"> PAGEREF _Toc21683566 \h </w:instrText>
+        </w:r>
+        <w:r>
+          <w:rPr>
+            <w:noProof/>
+            <w:webHidden/>
+          </w:rPr>
+        </w:r>
+        <w:r>
+          <w:rPr>
+            <w:noProof/>
+            <w:webHidden/>
+          </w:rPr>
+          <w:fldChar w:fldCharType="separate"/>
+        </w:r>
+        <w:r>
+          <w:rPr>
+            <w:noProof/>
+            <w:webHidden/>
+          </w:rPr>
+          <w:t>9</w:t>
+        </w:r>
+        <w:r>
+          <w:rPr>
+            <w:noProof/>
+            <w:webHidden/>
+          </w:rPr>
+          <w:fldChar w:fldCharType="end"/>
+        </w:r>
+      </w:hyperlink>
+    </w:p>
+    <w:p>
+      <w:pPr>
+        <w:pStyle w:val="Verzeichnis2"/>
+        <w:tabs>
+          <w:tab w:val="left" w:pos="880"/>
+          <w:tab w:val="right" w:leader="dot" w:pos="8777"/>
+        </w:tabs>
+        <w:rPr>
+          <w:rFonts w:asciiTheme="minorHAnsi" w:eastAsiaTheme="minorEastAsia" w:hAnsiTheme="minorHAnsi" w:cstheme="minorBidi"/>
+          <w:noProof/>
+          <w:szCs w:val="22"/>
+        </w:rPr>
+      </w:pPr>
+      <w:hyperlink w:anchor="_Toc21683567" w:history="1">
+        <w:r>
+          <w:rPr>
+            <w:rStyle w:val="Hyperlink"/>
+            <w:noProof/>
+          </w:rPr>
+          <w:t>2.5</w:t>
+        </w:r>
+        <w:r>
+          <w:rPr>
+            <w:rFonts w:asciiTheme="minorHAnsi" w:eastAsiaTheme="minorEastAsia" w:hAnsiTheme="minorHAnsi" w:cstheme="minorBidi"/>
+            <w:noProof/>
+            <w:szCs w:val="22"/>
+          </w:rPr>
+          <w:tab/>
+        </w:r>
+        <w:r>
+          <w:rPr>
+            <w:rStyle w:val="Hyperlink"/>
+            <w:noProof/>
+          </w:rPr>
+          <w:t>Bewertung der Haltbarkeit unter dynamischer Belastung</w:t>
+        </w:r>
+        <w:r>
+          <w:rPr>
+            <w:noProof/>
+            <w:webHidden/>
+          </w:rPr>
+          <w:tab/>
+        </w:r>
+        <w:r>
+          <w:rPr>
+            <w:noProof/>
+            <w:webHidden/>
+          </w:rPr>
+          <w:fldChar w:fldCharType="begin"/>
+        </w:r>
+        <w:r>
+          <w:rPr>
+            <w:noProof/>
+            <w:webHidden/>
+          </w:rPr>
+          <w:instrText xml:space="preserve"> PAGEREF _Toc21683567 \h </w:instrText>
         </w:r>
         <w:r>
           <w:rPr>
@@ -1518,13 +1615,13 @@
           <w:szCs w:val="22"/>
         </w:rPr>
       </w:pPr>
-      <w:hyperlink w:anchor="_Toc21631523" w:history="1">
+      <w:hyperlink w:anchor="_Toc21683568" w:history="1">
         <w:r>
           <w:rPr>
             <w:rStyle w:val="Hyperlink"/>
             <w:noProof/>
           </w:rPr>
-          <w:t>2.4.1</w:t>
+          <w:t>2.5.1</w:t>
         </w:r>
         <w:r>
           <w:rPr>
@@ -1562,7 +1659,7 @@
             <w:noProof/>
             <w:webHidden/>
           </w:rPr>
-          <w:instrText xml:space="preserve"> PAGEREF _Toc21631523 \h </w:instrText>
+          <w:instrText xml:space="preserve"> PAGEREF _Toc21683568 \h </w:instrText>
         </w:r>
         <w:r>
           <w:rPr>
@@ -1608,13 +1705,13 @@
           <w:szCs w:val="22"/>
         </w:rPr>
       </w:pPr>
-      <w:hyperlink w:anchor="_Toc21631524" w:history="1">
+      <w:hyperlink w:anchor="_Toc21683569" w:history="1">
         <w:r>
           <w:rPr>
             <w:rStyle w:val="Hyperlink"/>
             <w:noProof/>
           </w:rPr>
-          <w:t>2.4.2</w:t>
+          <w:t>2.5.2</w:t>
         </w:r>
         <w:r>
           <w:rPr>
@@ -1652,7 +1749,7 @@
             <w:noProof/>
             <w:webHidden/>
           </w:rPr>
-          <w:instrText xml:space="preserve"> PAGEREF _Toc21631524 \h </w:instrText>
+          <w:instrText xml:space="preserve"> PAGEREF _Toc21683569 \h </w:instrText>
         </w:r>
         <w:r>
           <w:rPr>
@@ -1698,7 +1795,7 @@
           <w:szCs w:val="22"/>
         </w:rPr>
       </w:pPr>
-      <w:hyperlink w:anchor="_Toc21631525" w:history="1">
+      <w:hyperlink w:anchor="_Toc21683570" w:history="1">
         <w:r>
           <w:rPr>
             <w:rStyle w:val="Hyperlink"/>
@@ -1721,7 +1818,7 @@
             <w:rStyle w:val="Hyperlink"/>
             <w:noProof/>
           </w:rPr>
-          <w:t>Lager</w:t>
+          <w:t>Trommel</w:t>
         </w:r>
         <w:r>
           <w:rPr>
@@ -1742,7 +1839,7 @@
             <w:noProof/>
             <w:webHidden/>
           </w:rPr>
-          <w:instrText xml:space="preserve"> PAGEREF _Toc21631525 \h </w:instrText>
+          <w:instrText xml:space="preserve"> PAGEREF _Toc21683570 \h </w:instrText>
         </w:r>
         <w:r>
           <w:rPr>
@@ -1786,7 +1883,7 @@
           <w:szCs w:val="22"/>
         </w:rPr>
       </w:pPr>
-      <w:hyperlink w:anchor="_Toc21631526" w:history="1">
+      <w:hyperlink w:anchor="_Toc21683571" w:history="1">
         <w:r>
           <w:rPr>
             <w:rStyle w:val="Hyperlink"/>
@@ -1807,7 +1904,7 @@
             <w:rStyle w:val="Hyperlink"/>
             <w:noProof/>
           </w:rPr>
-          <w:t>Berechnung der Lagerkräfte</w:t>
+          <w:t>Auslegung der Verbindung Welle - Trommel</w:t>
         </w:r>
         <w:r>
           <w:rPr>
@@ -1828,7 +1925,7 @@
             <w:noProof/>
             <w:webHidden/>
           </w:rPr>
-          <w:instrText xml:space="preserve"> PAGEREF _Toc21631526 \h </w:instrText>
+          <w:instrText xml:space="preserve"> PAGEREF _Toc21683571 \h </w:instrText>
         </w:r>
         <w:r>
           <w:rPr>
@@ -1861,29 +1958,33 @@
     </w:p>
     <w:p>
       <w:pPr>
-        <w:pStyle w:val="Verzeichnis2"/>
-        <w:tabs>
-          <w:tab w:val="left" w:pos="880"/>
+        <w:pStyle w:val="Verzeichnis3"/>
+        <w:tabs>
+          <w:tab w:val="left" w:pos="1320"/>
           <w:tab w:val="right" w:leader="dot" w:pos="8777"/>
         </w:tabs>
         <w:rPr>
           <w:rFonts w:asciiTheme="minorHAnsi" w:eastAsiaTheme="minorEastAsia" w:hAnsiTheme="minorHAnsi" w:cstheme="minorBidi"/>
+          <w:iCs w:val="0"/>
           <w:noProof/>
+          <w:sz w:val="22"/>
           <w:szCs w:val="22"/>
         </w:rPr>
       </w:pPr>
-      <w:hyperlink w:anchor="_Toc21631527" w:history="1">
+      <w:hyperlink w:anchor="_Toc21683572" w:history="1">
         <w:r>
           <w:rPr>
             <w:rStyle w:val="Hyperlink"/>
             <w:noProof/>
           </w:rPr>
-          <w:t>3.2</w:t>
+          <w:t>3.1.1</w:t>
         </w:r>
         <w:r>
           <w:rPr>
             <w:rFonts w:asciiTheme="minorHAnsi" w:eastAsiaTheme="minorEastAsia" w:hAnsiTheme="minorHAnsi" w:cstheme="minorBidi"/>
-            <w:noProof/>
+            <w:iCs w:val="0"/>
+            <w:noProof/>
+            <w:sz w:val="22"/>
             <w:szCs w:val="22"/>
           </w:rPr>
           <w:tab/>
@@ -1893,7 +1994,7 @@
             <w:rStyle w:val="Hyperlink"/>
             <w:noProof/>
           </w:rPr>
-          <w:t>Auswahl der Lager</w:t>
+          <w:t>Variante A - Schweißkonstruktion</w:t>
         </w:r>
         <w:r>
           <w:rPr>
@@ -1914,7 +2015,7 @@
             <w:noProof/>
             <w:webHidden/>
           </w:rPr>
-          <w:instrText xml:space="preserve"> PAGEREF _Toc21631527 \h </w:instrText>
+          <w:instrText xml:space="preserve"> PAGEREF _Toc21683572 \h </w:instrText>
         </w:r>
         <w:r>
           <w:rPr>
@@ -1947,29 +2048,33 @@
     </w:p>
     <w:p>
       <w:pPr>
-        <w:pStyle w:val="Verzeichnis2"/>
-        <w:tabs>
-          <w:tab w:val="left" w:pos="880"/>
+        <w:pStyle w:val="Verzeichnis3"/>
+        <w:tabs>
+          <w:tab w:val="left" w:pos="1320"/>
           <w:tab w:val="right" w:leader="dot" w:pos="8777"/>
         </w:tabs>
         <w:rPr>
           <w:rFonts w:asciiTheme="minorHAnsi" w:eastAsiaTheme="minorEastAsia" w:hAnsiTheme="minorHAnsi" w:cstheme="minorBidi"/>
+          <w:iCs w:val="0"/>
           <w:noProof/>
+          <w:sz w:val="22"/>
           <w:szCs w:val="22"/>
         </w:rPr>
       </w:pPr>
-      <w:hyperlink w:anchor="_Toc21631528" w:history="1">
+      <w:hyperlink w:anchor="_Toc21683573" w:history="1">
         <w:r>
           <w:rPr>
             <w:rStyle w:val="Hyperlink"/>
             <w:noProof/>
           </w:rPr>
-          <w:t>3.3</w:t>
+          <w:t>3.1.2</w:t>
         </w:r>
         <w:r>
           <w:rPr>
             <w:rFonts w:asciiTheme="minorHAnsi" w:eastAsiaTheme="minorEastAsia" w:hAnsiTheme="minorHAnsi" w:cstheme="minorBidi"/>
-            <w:noProof/>
+            <w:iCs w:val="0"/>
+            <w:noProof/>
+            <w:sz w:val="22"/>
             <w:szCs w:val="22"/>
           </w:rPr>
           <w:tab/>
@@ -1979,7 +2084,7 @@
             <w:rStyle w:val="Hyperlink"/>
             <w:noProof/>
           </w:rPr>
-          <w:t>Dynamische Tragzahlen und Lagerlebensdauer</w:t>
+          <w:t>Variante B - Spannpressverband</w:t>
         </w:r>
         <w:r>
           <w:rPr>
@@ -2000,179 +2105,7 @@
             <w:noProof/>
             <w:webHidden/>
           </w:rPr>
-          <w:instrText xml:space="preserve"> PAGEREF _Toc21631528 \h </w:instrText>
-        </w:r>
-        <w:r>
-          <w:rPr>
-            <w:noProof/>
-            <w:webHidden/>
-          </w:rPr>
-        </w:r>
-        <w:r>
-          <w:rPr>
-            <w:noProof/>
-            <w:webHidden/>
-          </w:rPr>
-          <w:fldChar w:fldCharType="separate"/>
-        </w:r>
-        <w:r>
-          <w:rPr>
-            <w:noProof/>
-            <w:webHidden/>
-          </w:rPr>
-          <w:t>10</w:t>
-        </w:r>
-        <w:r>
-          <w:rPr>
-            <w:noProof/>
-            <w:webHidden/>
-          </w:rPr>
-          <w:fldChar w:fldCharType="end"/>
-        </w:r>
-      </w:hyperlink>
-    </w:p>
-    <w:p>
-      <w:pPr>
-        <w:pStyle w:val="Verzeichnis2"/>
-        <w:tabs>
-          <w:tab w:val="left" w:pos="880"/>
-          <w:tab w:val="right" w:leader="dot" w:pos="8777"/>
-        </w:tabs>
-        <w:rPr>
-          <w:rFonts w:asciiTheme="minorHAnsi" w:eastAsiaTheme="minorEastAsia" w:hAnsiTheme="minorHAnsi" w:cstheme="minorBidi"/>
-          <w:noProof/>
-          <w:szCs w:val="22"/>
-        </w:rPr>
-      </w:pPr>
-      <w:hyperlink w:anchor="_Toc21631529" w:history="1">
-        <w:r>
-          <w:rPr>
-            <w:rStyle w:val="Hyperlink"/>
-            <w:noProof/>
-          </w:rPr>
-          <w:t>3.4</w:t>
-        </w:r>
-        <w:r>
-          <w:rPr>
-            <w:rFonts w:asciiTheme="minorHAnsi" w:eastAsiaTheme="minorEastAsia" w:hAnsiTheme="minorHAnsi" w:cstheme="minorBidi"/>
-            <w:noProof/>
-            <w:szCs w:val="22"/>
-          </w:rPr>
-          <w:tab/>
-        </w:r>
-        <w:r>
-          <w:rPr>
-            <w:rStyle w:val="Hyperlink"/>
-            <w:noProof/>
-          </w:rPr>
-          <w:t>Schmierung der Lager und Abdichtung</w:t>
-        </w:r>
-        <w:r>
-          <w:rPr>
-            <w:noProof/>
-            <w:webHidden/>
-          </w:rPr>
-          <w:tab/>
-        </w:r>
-        <w:r>
-          <w:rPr>
-            <w:noProof/>
-            <w:webHidden/>
-          </w:rPr>
-          <w:fldChar w:fldCharType="begin"/>
-        </w:r>
-        <w:r>
-          <w:rPr>
-            <w:noProof/>
-            <w:webHidden/>
-          </w:rPr>
-          <w:instrText xml:space="preserve"> PAGEREF _Toc21631529 \h </w:instrText>
-        </w:r>
-        <w:r>
-          <w:rPr>
-            <w:noProof/>
-            <w:webHidden/>
-          </w:rPr>
-        </w:r>
-        <w:r>
-          <w:rPr>
-            <w:noProof/>
-            <w:webHidden/>
-          </w:rPr>
-          <w:fldChar w:fldCharType="separate"/>
-        </w:r>
-        <w:r>
-          <w:rPr>
-            <w:noProof/>
-            <w:webHidden/>
-          </w:rPr>
-          <w:t>10</w:t>
-        </w:r>
-        <w:r>
-          <w:rPr>
-            <w:noProof/>
-            <w:webHidden/>
-          </w:rPr>
-          <w:fldChar w:fldCharType="end"/>
-        </w:r>
-      </w:hyperlink>
-    </w:p>
-    <w:p>
-      <w:pPr>
-        <w:pStyle w:val="Verzeichnis2"/>
-        <w:tabs>
-          <w:tab w:val="left" w:pos="880"/>
-          <w:tab w:val="right" w:leader="dot" w:pos="8777"/>
-        </w:tabs>
-        <w:rPr>
-          <w:rFonts w:asciiTheme="minorHAnsi" w:eastAsiaTheme="minorEastAsia" w:hAnsiTheme="minorHAnsi" w:cstheme="minorBidi"/>
-          <w:noProof/>
-          <w:szCs w:val="22"/>
-        </w:rPr>
-      </w:pPr>
-      <w:hyperlink w:anchor="_Toc21631530" w:history="1">
-        <w:r>
-          <w:rPr>
-            <w:rStyle w:val="Hyperlink"/>
-            <w:noProof/>
-          </w:rPr>
-          <w:t>3.5</w:t>
-        </w:r>
-        <w:r>
-          <w:rPr>
-            <w:rFonts w:asciiTheme="minorHAnsi" w:eastAsiaTheme="minorEastAsia" w:hAnsiTheme="minorHAnsi" w:cstheme="minorBidi"/>
-            <w:noProof/>
-            <w:szCs w:val="22"/>
-          </w:rPr>
-          <w:tab/>
-        </w:r>
-        <w:r>
-          <w:rPr>
-            <w:rStyle w:val="Hyperlink"/>
-            <w:noProof/>
-          </w:rPr>
-          <w:t>Kaufteildokumentation der Lager</w:t>
-        </w:r>
-        <w:r>
-          <w:rPr>
-            <w:noProof/>
-            <w:webHidden/>
-          </w:rPr>
-          <w:tab/>
-        </w:r>
-        <w:r>
-          <w:rPr>
-            <w:noProof/>
-            <w:webHidden/>
-          </w:rPr>
-          <w:fldChar w:fldCharType="begin"/>
-        </w:r>
-        <w:r>
-          <w:rPr>
-            <w:noProof/>
-            <w:webHidden/>
-          </w:rPr>
-          <w:instrText xml:space="preserve"> PAGEREF _Toc21631530 \h </w:instrText>
+          <w:instrText xml:space="preserve"> PAGEREF _Toc21683573 \h </w:instrText>
         </w:r>
         <w:r>
           <w:rPr>
@@ -2218,7 +2151,7 @@
           <w:szCs w:val="22"/>
         </w:rPr>
       </w:pPr>
-      <w:hyperlink w:anchor="_Toc21631531" w:history="1">
+      <w:hyperlink w:anchor="_Toc21683574" w:history="1">
         <w:r>
           <w:rPr>
             <w:rStyle w:val="Hyperlink"/>
@@ -2241,7 +2174,7 @@
             <w:rStyle w:val="Hyperlink"/>
             <w:noProof/>
           </w:rPr>
-          <w:t>Antrieb</w:t>
+          <w:t>Lager</w:t>
         </w:r>
         <w:r>
           <w:rPr>
@@ -2262,7 +2195,7 @@
             <w:noProof/>
             <w:webHidden/>
           </w:rPr>
-          <w:instrText xml:space="preserve"> PAGEREF _Toc21631531 \h </w:instrText>
+          <w:instrText xml:space="preserve"> PAGEREF _Toc21683574 \h </w:instrText>
         </w:r>
         <w:r>
           <w:rPr>
@@ -2306,7 +2239,7 @@
           <w:szCs w:val="22"/>
         </w:rPr>
       </w:pPr>
-      <w:hyperlink w:anchor="_Toc21631532" w:history="1">
+      <w:hyperlink w:anchor="_Toc21683575" w:history="1">
         <w:r>
           <w:rPr>
             <w:rStyle w:val="Hyperlink"/>
@@ -2327,7 +2260,7 @@
             <w:rStyle w:val="Hyperlink"/>
             <w:noProof/>
           </w:rPr>
-          <w:t>Welle - Nabe - Verbindung</w:t>
+          <w:t>Berechnung der Lagerkräfte</w:t>
         </w:r>
         <w:r>
           <w:rPr>
@@ -2348,7 +2281,7 @@
             <w:noProof/>
             <w:webHidden/>
           </w:rPr>
-          <w:instrText xml:space="preserve"> PAGEREF _Toc21631532 \h </w:instrText>
+          <w:instrText xml:space="preserve"> PAGEREF _Toc21683575 \h </w:instrText>
         </w:r>
         <w:r>
           <w:rPr>
@@ -2392,7 +2325,7 @@
           <w:szCs w:val="22"/>
         </w:rPr>
       </w:pPr>
-      <w:hyperlink w:anchor="_Toc21631533" w:history="1">
+      <w:hyperlink w:anchor="_Toc21683576" w:history="1">
         <w:r>
           <w:rPr>
             <w:rStyle w:val="Hyperlink"/>
@@ -2413,7 +2346,7 @@
             <w:rStyle w:val="Hyperlink"/>
             <w:noProof/>
           </w:rPr>
-          <w:t>Auswahl des Elektromotors</w:t>
+          <w:t>Auswahl der Lager</w:t>
         </w:r>
         <w:r>
           <w:rPr>
@@ -2434,7 +2367,7 @@
             <w:noProof/>
             <w:webHidden/>
           </w:rPr>
-          <w:instrText xml:space="preserve"> PAGEREF _Toc21631533 \h </w:instrText>
+          <w:instrText xml:space="preserve"> PAGEREF _Toc21683576 \h </w:instrText>
         </w:r>
         <w:r>
           <w:rPr>
@@ -2478,7 +2411,7 @@
           <w:szCs w:val="22"/>
         </w:rPr>
       </w:pPr>
-      <w:hyperlink w:anchor="_Toc21631534" w:history="1">
+      <w:hyperlink w:anchor="_Toc21683577" w:history="1">
         <w:r>
           <w:rPr>
             <w:rStyle w:val="Hyperlink"/>
@@ -2499,7 +2432,7 @@
             <w:rStyle w:val="Hyperlink"/>
             <w:noProof/>
           </w:rPr>
-          <w:t>Auslegung des Dreifach-Kettentriebes</w:t>
+          <w:t>Dynamische Tragzahlen und Lagerlebensdauer</w:t>
         </w:r>
         <w:r>
           <w:rPr>
@@ -2520,7 +2453,7 @@
             <w:noProof/>
             <w:webHidden/>
           </w:rPr>
-          <w:instrText xml:space="preserve"> PAGEREF _Toc21631534 \h </w:instrText>
+          <w:instrText xml:space="preserve"> PAGEREF _Toc21683577 \h </w:instrText>
         </w:r>
         <w:r>
           <w:rPr>
@@ -2564,7 +2497,7 @@
           <w:szCs w:val="22"/>
         </w:rPr>
       </w:pPr>
-      <w:hyperlink w:anchor="_Toc21631535" w:history="1">
+      <w:hyperlink w:anchor="_Toc21683578" w:history="1">
         <w:r>
           <w:rPr>
             <w:rStyle w:val="Hyperlink"/>
@@ -2585,7 +2518,7 @@
             <w:rStyle w:val="Hyperlink"/>
             <w:noProof/>
           </w:rPr>
-          <w:t>Auslegung der Keilwellenverbindung zwischen Welle und Kettenrad</w:t>
+          <w:t>Schmierung der Lager und Abdichtung</w:t>
         </w:r>
         <w:r>
           <w:rPr>
@@ -2606,7 +2539,7 @@
             <w:noProof/>
             <w:webHidden/>
           </w:rPr>
-          <w:instrText xml:space="preserve"> PAGEREF _Toc21631535 \h </w:instrText>
+          <w:instrText xml:space="preserve"> PAGEREF _Toc21683578 \h </w:instrText>
         </w:r>
         <w:r>
           <w:rPr>
@@ -2650,7 +2583,7 @@
           <w:szCs w:val="22"/>
         </w:rPr>
       </w:pPr>
-      <w:hyperlink w:anchor="_Toc21631536" w:history="1">
+      <w:hyperlink w:anchor="_Toc21683579" w:history="1">
         <w:r>
           <w:rPr>
             <w:rStyle w:val="Hyperlink"/>
@@ -2671,7 +2604,7 @@
             <w:rStyle w:val="Hyperlink"/>
             <w:noProof/>
           </w:rPr>
-          <w:t>Axiale Fixierung des Kettenrades</w:t>
+          <w:t>Kaufteildokumentation der Lager</w:t>
         </w:r>
         <w:r>
           <w:rPr>
@@ -2692,7 +2625,269 @@
             <w:noProof/>
             <w:webHidden/>
           </w:rPr>
-          <w:instrText xml:space="preserve"> PAGEREF _Toc21631536 \h </w:instrText>
+          <w:instrText xml:space="preserve"> PAGEREF _Toc21683579 \h </w:instrText>
+        </w:r>
+        <w:r>
+          <w:rPr>
+            <w:noProof/>
+            <w:webHidden/>
+          </w:rPr>
+        </w:r>
+        <w:r>
+          <w:rPr>
+            <w:noProof/>
+            <w:webHidden/>
+          </w:rPr>
+          <w:fldChar w:fldCharType="separate"/>
+        </w:r>
+        <w:r>
+          <w:rPr>
+            <w:noProof/>
+            <w:webHidden/>
+          </w:rPr>
+          <w:t>11</w:t>
+        </w:r>
+        <w:r>
+          <w:rPr>
+            <w:noProof/>
+            <w:webHidden/>
+          </w:rPr>
+          <w:fldChar w:fldCharType="end"/>
+        </w:r>
+      </w:hyperlink>
+    </w:p>
+    <w:p>
+      <w:pPr>
+        <w:pStyle w:val="Verzeichnis2"/>
+        <w:tabs>
+          <w:tab w:val="left" w:pos="880"/>
+          <w:tab w:val="right" w:leader="dot" w:pos="8777"/>
+        </w:tabs>
+        <w:rPr>
+          <w:rFonts w:asciiTheme="minorHAnsi" w:eastAsiaTheme="minorEastAsia" w:hAnsiTheme="minorHAnsi" w:cstheme="minorBidi"/>
+          <w:noProof/>
+          <w:szCs w:val="22"/>
+        </w:rPr>
+      </w:pPr>
+      <w:hyperlink w:anchor="_Toc21683580" w:history="1">
+        <w:r>
+          <w:rPr>
+            <w:rStyle w:val="Hyperlink"/>
+            <w:noProof/>
+          </w:rPr>
+          <w:t>4.6</w:t>
+        </w:r>
+        <w:r>
+          <w:rPr>
+            <w:rFonts w:asciiTheme="minorHAnsi" w:eastAsiaTheme="minorEastAsia" w:hAnsiTheme="minorHAnsi" w:cstheme="minorBidi"/>
+            <w:noProof/>
+            <w:szCs w:val="22"/>
+          </w:rPr>
+          <w:tab/>
+        </w:r>
+        <w:r>
+          <w:rPr>
+            <w:rStyle w:val="Hyperlink"/>
+            <w:noProof/>
+          </w:rPr>
+          <w:t>Schraubenberechnung des Deckels</w:t>
+        </w:r>
+        <w:r>
+          <w:rPr>
+            <w:noProof/>
+            <w:webHidden/>
+          </w:rPr>
+          <w:tab/>
+        </w:r>
+        <w:r>
+          <w:rPr>
+            <w:noProof/>
+            <w:webHidden/>
+          </w:rPr>
+          <w:fldChar w:fldCharType="begin"/>
+        </w:r>
+        <w:r>
+          <w:rPr>
+            <w:noProof/>
+            <w:webHidden/>
+          </w:rPr>
+          <w:instrText xml:space="preserve"> PAGEREF _Toc21683580 \h </w:instrText>
+        </w:r>
+        <w:r>
+          <w:rPr>
+            <w:noProof/>
+            <w:webHidden/>
+          </w:rPr>
+        </w:r>
+        <w:r>
+          <w:rPr>
+            <w:noProof/>
+            <w:webHidden/>
+          </w:rPr>
+          <w:fldChar w:fldCharType="separate"/>
+        </w:r>
+        <w:r>
+          <w:rPr>
+            <w:noProof/>
+            <w:webHidden/>
+          </w:rPr>
+          <w:t>11</w:t>
+        </w:r>
+        <w:r>
+          <w:rPr>
+            <w:noProof/>
+            <w:webHidden/>
+          </w:rPr>
+          <w:fldChar w:fldCharType="end"/>
+        </w:r>
+      </w:hyperlink>
+    </w:p>
+    <w:p>
+      <w:pPr>
+        <w:pStyle w:val="Verzeichnis2"/>
+        <w:tabs>
+          <w:tab w:val="left" w:pos="880"/>
+          <w:tab w:val="right" w:leader="dot" w:pos="8777"/>
+        </w:tabs>
+        <w:rPr>
+          <w:rFonts w:asciiTheme="minorHAnsi" w:eastAsiaTheme="minorEastAsia" w:hAnsiTheme="minorHAnsi" w:cstheme="minorBidi"/>
+          <w:noProof/>
+          <w:szCs w:val="22"/>
+        </w:rPr>
+      </w:pPr>
+      <w:hyperlink w:anchor="_Toc21683581" w:history="1">
+        <w:r>
+          <w:rPr>
+            <w:rStyle w:val="Hyperlink"/>
+            <w:noProof/>
+          </w:rPr>
+          <w:t>4.7</w:t>
+        </w:r>
+        <w:r>
+          <w:rPr>
+            <w:rFonts w:asciiTheme="minorHAnsi" w:eastAsiaTheme="minorEastAsia" w:hAnsiTheme="minorHAnsi" w:cstheme="minorBidi"/>
+            <w:noProof/>
+            <w:szCs w:val="22"/>
+          </w:rPr>
+          <w:tab/>
+        </w:r>
+        <w:r>
+          <w:rPr>
+            <w:rStyle w:val="Hyperlink"/>
+            <w:noProof/>
+          </w:rPr>
+          <w:t>Lagerböcke</w:t>
+        </w:r>
+        <w:r>
+          <w:rPr>
+            <w:noProof/>
+            <w:webHidden/>
+          </w:rPr>
+          <w:tab/>
+        </w:r>
+        <w:r>
+          <w:rPr>
+            <w:noProof/>
+            <w:webHidden/>
+          </w:rPr>
+          <w:fldChar w:fldCharType="begin"/>
+        </w:r>
+        <w:r>
+          <w:rPr>
+            <w:noProof/>
+            <w:webHidden/>
+          </w:rPr>
+          <w:instrText xml:space="preserve"> PAGEREF _Toc21683581 \h </w:instrText>
+        </w:r>
+        <w:r>
+          <w:rPr>
+            <w:noProof/>
+            <w:webHidden/>
+          </w:rPr>
+        </w:r>
+        <w:r>
+          <w:rPr>
+            <w:noProof/>
+            <w:webHidden/>
+          </w:rPr>
+          <w:fldChar w:fldCharType="separate"/>
+        </w:r>
+        <w:r>
+          <w:rPr>
+            <w:noProof/>
+            <w:webHidden/>
+          </w:rPr>
+          <w:t>11</w:t>
+        </w:r>
+        <w:r>
+          <w:rPr>
+            <w:noProof/>
+            <w:webHidden/>
+          </w:rPr>
+          <w:fldChar w:fldCharType="end"/>
+        </w:r>
+      </w:hyperlink>
+    </w:p>
+    <w:p>
+      <w:pPr>
+        <w:pStyle w:val="Verzeichnis3"/>
+        <w:tabs>
+          <w:tab w:val="left" w:pos="1320"/>
+          <w:tab w:val="right" w:leader="dot" w:pos="8777"/>
+        </w:tabs>
+        <w:rPr>
+          <w:rFonts w:asciiTheme="minorHAnsi" w:eastAsiaTheme="minorEastAsia" w:hAnsiTheme="minorHAnsi" w:cstheme="minorBidi"/>
+          <w:iCs w:val="0"/>
+          <w:noProof/>
+          <w:sz w:val="22"/>
+          <w:szCs w:val="22"/>
+        </w:rPr>
+      </w:pPr>
+      <w:hyperlink w:anchor="_Toc21683582" w:history="1">
+        <w:r>
+          <w:rPr>
+            <w:rStyle w:val="Hyperlink"/>
+            <w:noProof/>
+          </w:rPr>
+          <w:t>4.7.1</w:t>
+        </w:r>
+        <w:r>
+          <w:rPr>
+            <w:rFonts w:asciiTheme="minorHAnsi" w:eastAsiaTheme="minorEastAsia" w:hAnsiTheme="minorHAnsi" w:cstheme="minorBidi"/>
+            <w:iCs w:val="0"/>
+            <w:noProof/>
+            <w:sz w:val="22"/>
+            <w:szCs w:val="22"/>
+          </w:rPr>
+          <w:tab/>
+        </w:r>
+        <w:r>
+          <w:rPr>
+            <w:rStyle w:val="Hyperlink"/>
+            <w:noProof/>
+          </w:rPr>
+          <w:t>Schraubenberechnung</w:t>
+        </w:r>
+        <w:r>
+          <w:rPr>
+            <w:noProof/>
+            <w:webHidden/>
+          </w:rPr>
+          <w:tab/>
+        </w:r>
+        <w:r>
+          <w:rPr>
+            <w:noProof/>
+            <w:webHidden/>
+          </w:rPr>
+          <w:fldChar w:fldCharType="begin"/>
+        </w:r>
+        <w:r>
+          <w:rPr>
+            <w:noProof/>
+            <w:webHidden/>
+          </w:rPr>
+          <w:instrText xml:space="preserve"> PAGEREF _Toc21683582 \h </w:instrText>
         </w:r>
         <w:r>
           <w:rPr>
@@ -2738,7 +2933,7 @@
           <w:szCs w:val="22"/>
         </w:rPr>
       </w:pPr>
-      <w:hyperlink w:anchor="_Toc21631537" w:history="1">
+      <w:hyperlink w:anchor="_Toc21683583" w:history="1">
         <w:r>
           <w:rPr>
             <w:rStyle w:val="Hyperlink"/>
@@ -2761,7 +2956,7 @@
             <w:rStyle w:val="Hyperlink"/>
             <w:noProof/>
           </w:rPr>
-          <w:t>Alternative Bauform mit gedrehtem Antrieb</w:t>
+          <w:t>Antrieb</w:t>
         </w:r>
         <w:r>
           <w:rPr>
@@ -2782,7 +2977,7 @@
             <w:noProof/>
             <w:webHidden/>
           </w:rPr>
-          <w:instrText xml:space="preserve"> PAGEREF _Toc21631537 \h </w:instrText>
+          <w:instrText xml:space="preserve"> PAGEREF _Toc21683583 \h </w:instrText>
         </w:r>
         <w:r>
           <w:rPr>
@@ -2826,7 +3021,7 @@
           <w:szCs w:val="22"/>
         </w:rPr>
       </w:pPr>
-      <w:hyperlink w:anchor="_Toc21631538" w:history="1">
+      <w:hyperlink w:anchor="_Toc21683584" w:history="1">
         <w:r>
           <w:rPr>
             <w:rStyle w:val="Hyperlink"/>
@@ -2847,7 +3042,7 @@
             <w:rStyle w:val="Hyperlink"/>
             <w:noProof/>
           </w:rPr>
-          <w:t>Berechnung der Lagerkräfte</w:t>
+          <w:t>Auswahl des Elektromotors</w:t>
         </w:r>
         <w:r>
           <w:rPr>
@@ -2868,7 +3063,7 @@
             <w:noProof/>
             <w:webHidden/>
           </w:rPr>
-          <w:instrText xml:space="preserve"> PAGEREF _Toc21631538 \h </w:instrText>
+          <w:instrText xml:space="preserve"> PAGEREF _Toc21683584 \h </w:instrText>
         </w:r>
         <w:r>
           <w:rPr>
@@ -2912,7 +3107,7 @@
           <w:szCs w:val="22"/>
         </w:rPr>
       </w:pPr>
-      <w:hyperlink w:anchor="_Toc21631539" w:history="1">
+      <w:hyperlink w:anchor="_Toc21683585" w:history="1">
         <w:r>
           <w:rPr>
             <w:rStyle w:val="Hyperlink"/>
@@ -2933,7 +3128,7 @@
             <w:rStyle w:val="Hyperlink"/>
             <w:noProof/>
           </w:rPr>
-          <w:t>Änderungen bzgl. der Lagerauswahl</w:t>
+          <w:t>Auslegung des Dreifach-Kettentriebes</w:t>
         </w:r>
         <w:r>
           <w:rPr>
@@ -2954,7 +3149,179 @@
             <w:noProof/>
             <w:webHidden/>
           </w:rPr>
-          <w:instrText xml:space="preserve"> PAGEREF _Toc21631539 \h </w:instrText>
+          <w:instrText xml:space="preserve"> PAGEREF _Toc21683585 \h </w:instrText>
+        </w:r>
+        <w:r>
+          <w:rPr>
+            <w:noProof/>
+            <w:webHidden/>
+          </w:rPr>
+        </w:r>
+        <w:r>
+          <w:rPr>
+            <w:noProof/>
+            <w:webHidden/>
+          </w:rPr>
+          <w:fldChar w:fldCharType="separate"/>
+        </w:r>
+        <w:r>
+          <w:rPr>
+            <w:noProof/>
+            <w:webHidden/>
+          </w:rPr>
+          <w:t>12</w:t>
+        </w:r>
+        <w:r>
+          <w:rPr>
+            <w:noProof/>
+            <w:webHidden/>
+          </w:rPr>
+          <w:fldChar w:fldCharType="end"/>
+        </w:r>
+      </w:hyperlink>
+    </w:p>
+    <w:p>
+      <w:pPr>
+        <w:pStyle w:val="Verzeichnis2"/>
+        <w:tabs>
+          <w:tab w:val="left" w:pos="880"/>
+          <w:tab w:val="right" w:leader="dot" w:pos="8777"/>
+        </w:tabs>
+        <w:rPr>
+          <w:rFonts w:asciiTheme="minorHAnsi" w:eastAsiaTheme="minorEastAsia" w:hAnsiTheme="minorHAnsi" w:cstheme="minorBidi"/>
+          <w:noProof/>
+          <w:szCs w:val="22"/>
+        </w:rPr>
+      </w:pPr>
+      <w:hyperlink w:anchor="_Toc21683586" w:history="1">
+        <w:r>
+          <w:rPr>
+            <w:rStyle w:val="Hyperlink"/>
+            <w:noProof/>
+          </w:rPr>
+          <w:t>5.3</w:t>
+        </w:r>
+        <w:r>
+          <w:rPr>
+            <w:rFonts w:asciiTheme="minorHAnsi" w:eastAsiaTheme="minorEastAsia" w:hAnsiTheme="minorHAnsi" w:cstheme="minorBidi"/>
+            <w:noProof/>
+            <w:szCs w:val="22"/>
+          </w:rPr>
+          <w:tab/>
+        </w:r>
+        <w:r>
+          <w:rPr>
+            <w:rStyle w:val="Hyperlink"/>
+            <w:noProof/>
+          </w:rPr>
+          <w:t>Auslegung der Keilwellenverbindung zwischen Welle und Kettenrad</w:t>
+        </w:r>
+        <w:r>
+          <w:rPr>
+            <w:noProof/>
+            <w:webHidden/>
+          </w:rPr>
+          <w:tab/>
+        </w:r>
+        <w:r>
+          <w:rPr>
+            <w:noProof/>
+            <w:webHidden/>
+          </w:rPr>
+          <w:fldChar w:fldCharType="begin"/>
+        </w:r>
+        <w:r>
+          <w:rPr>
+            <w:noProof/>
+            <w:webHidden/>
+          </w:rPr>
+          <w:instrText xml:space="preserve"> PAGEREF _Toc21683586 \h </w:instrText>
+        </w:r>
+        <w:r>
+          <w:rPr>
+            <w:noProof/>
+            <w:webHidden/>
+          </w:rPr>
+        </w:r>
+        <w:r>
+          <w:rPr>
+            <w:noProof/>
+            <w:webHidden/>
+          </w:rPr>
+          <w:fldChar w:fldCharType="separate"/>
+        </w:r>
+        <w:r>
+          <w:rPr>
+            <w:noProof/>
+            <w:webHidden/>
+          </w:rPr>
+          <w:t>12</w:t>
+        </w:r>
+        <w:r>
+          <w:rPr>
+            <w:noProof/>
+            <w:webHidden/>
+          </w:rPr>
+          <w:fldChar w:fldCharType="end"/>
+        </w:r>
+      </w:hyperlink>
+    </w:p>
+    <w:p>
+      <w:pPr>
+        <w:pStyle w:val="Verzeichnis2"/>
+        <w:tabs>
+          <w:tab w:val="left" w:pos="880"/>
+          <w:tab w:val="right" w:leader="dot" w:pos="8777"/>
+        </w:tabs>
+        <w:rPr>
+          <w:rFonts w:asciiTheme="minorHAnsi" w:eastAsiaTheme="minorEastAsia" w:hAnsiTheme="minorHAnsi" w:cstheme="minorBidi"/>
+          <w:noProof/>
+          <w:szCs w:val="22"/>
+        </w:rPr>
+      </w:pPr>
+      <w:hyperlink w:anchor="_Toc21683587" w:history="1">
+        <w:r>
+          <w:rPr>
+            <w:rStyle w:val="Hyperlink"/>
+            <w:noProof/>
+          </w:rPr>
+          <w:t>5.4</w:t>
+        </w:r>
+        <w:r>
+          <w:rPr>
+            <w:rFonts w:asciiTheme="minorHAnsi" w:eastAsiaTheme="minorEastAsia" w:hAnsiTheme="minorHAnsi" w:cstheme="minorBidi"/>
+            <w:noProof/>
+            <w:szCs w:val="22"/>
+          </w:rPr>
+          <w:tab/>
+        </w:r>
+        <w:r>
+          <w:rPr>
+            <w:rStyle w:val="Hyperlink"/>
+            <w:noProof/>
+          </w:rPr>
+          <w:t>Axiale Fixierung des Kettenrades</w:t>
+        </w:r>
+        <w:r>
+          <w:rPr>
+            <w:noProof/>
+            <w:webHidden/>
+          </w:rPr>
+          <w:tab/>
+        </w:r>
+        <w:r>
+          <w:rPr>
+            <w:noProof/>
+            <w:webHidden/>
+          </w:rPr>
+          <w:fldChar w:fldCharType="begin"/>
+        </w:r>
+        <w:r>
+          <w:rPr>
+            <w:noProof/>
+            <w:webHidden/>
+          </w:rPr>
+          <w:instrText xml:space="preserve"> PAGEREF _Toc21683587 \h </w:instrText>
         </w:r>
         <w:r>
           <w:rPr>
@@ -3000,7 +3367,7 @@
           <w:szCs w:val="22"/>
         </w:rPr>
       </w:pPr>
-      <w:hyperlink w:anchor="_Toc21631540" w:history="1">
+      <w:hyperlink w:anchor="_Toc21683588" w:history="1">
         <w:r>
           <w:rPr>
             <w:rStyle w:val="Hyperlink"/>
@@ -3023,7 +3390,7 @@
             <w:rStyle w:val="Hyperlink"/>
             <w:noProof/>
           </w:rPr>
-          <w:t>Visualisierung</w:t>
+          <w:t>Alternative Bauform mit gedrehtem Antrieb</w:t>
         </w:r>
         <w:r>
           <w:rPr>
@@ -3044,7 +3411,7 @@
             <w:noProof/>
             <w:webHidden/>
           </w:rPr>
-          <w:instrText xml:space="preserve"> PAGEREF _Toc21631540 \h </w:instrText>
+          <w:instrText xml:space="preserve"> PAGEREF _Toc21683588 \h </w:instrText>
         </w:r>
         <w:r>
           <w:rPr>
@@ -3088,7 +3455,7 @@
           <w:szCs w:val="22"/>
         </w:rPr>
       </w:pPr>
-      <w:hyperlink w:anchor="_Toc21631541" w:history="1">
+      <w:hyperlink w:anchor="_Toc21683589" w:history="1">
         <w:r>
           <w:rPr>
             <w:rStyle w:val="Hyperlink"/>
@@ -3109,7 +3476,7 @@
             <w:rStyle w:val="Hyperlink"/>
             <w:noProof/>
           </w:rPr>
-          <w:t>Gesamtansicht</w:t>
+          <w:t>Berechnung der Lagerkräfte</w:t>
         </w:r>
         <w:r>
           <w:rPr>
@@ -3130,7 +3497,7 @@
             <w:noProof/>
             <w:webHidden/>
           </w:rPr>
-          <w:instrText xml:space="preserve"> PAGEREF _Toc21631541 \h </w:instrText>
+          <w:instrText xml:space="preserve"> PAGEREF _Toc21683589 \h </w:instrText>
         </w:r>
         <w:r>
           <w:rPr>
@@ -3174,7 +3541,7 @@
           <w:szCs w:val="22"/>
         </w:rPr>
       </w:pPr>
-      <w:hyperlink w:anchor="_Toc21631542" w:history="1">
+      <w:hyperlink w:anchor="_Toc21683590" w:history="1">
         <w:r>
           <w:rPr>
             <w:rStyle w:val="Hyperlink"/>
@@ -3195,6 +3562,358 @@
             <w:rStyle w:val="Hyperlink"/>
             <w:noProof/>
           </w:rPr>
+          <w:t>Änderungen bzgl. der Lagerauswahl</w:t>
+        </w:r>
+        <w:r>
+          <w:rPr>
+            <w:noProof/>
+            <w:webHidden/>
+          </w:rPr>
+          <w:tab/>
+        </w:r>
+        <w:r>
+          <w:rPr>
+            <w:noProof/>
+            <w:webHidden/>
+          </w:rPr>
+          <w:fldChar w:fldCharType="begin"/>
+        </w:r>
+        <w:r>
+          <w:rPr>
+            <w:noProof/>
+            <w:webHidden/>
+          </w:rPr>
+          <w:instrText xml:space="preserve"> PAGEREF _Toc21683590 \h </w:instrText>
+        </w:r>
+        <w:r>
+          <w:rPr>
+            <w:noProof/>
+            <w:webHidden/>
+          </w:rPr>
+        </w:r>
+        <w:r>
+          <w:rPr>
+            <w:noProof/>
+            <w:webHidden/>
+          </w:rPr>
+          <w:fldChar w:fldCharType="separate"/>
+        </w:r>
+        <w:r>
+          <w:rPr>
+            <w:noProof/>
+            <w:webHidden/>
+          </w:rPr>
+          <w:t>13</w:t>
+        </w:r>
+        <w:r>
+          <w:rPr>
+            <w:noProof/>
+            <w:webHidden/>
+          </w:rPr>
+          <w:fldChar w:fldCharType="end"/>
+        </w:r>
+      </w:hyperlink>
+    </w:p>
+    <w:p>
+      <w:pPr>
+        <w:pStyle w:val="Verzeichnis1"/>
+        <w:tabs>
+          <w:tab w:val="left" w:pos="440"/>
+          <w:tab w:val="right" w:leader="dot" w:pos="8777"/>
+        </w:tabs>
+        <w:rPr>
+          <w:rFonts w:asciiTheme="minorHAnsi" w:eastAsiaTheme="minorEastAsia" w:hAnsiTheme="minorHAnsi" w:cstheme="minorBidi"/>
+          <w:bCs w:val="0"/>
+          <w:noProof/>
+          <w:sz w:val="22"/>
+          <w:szCs w:val="22"/>
+        </w:rPr>
+      </w:pPr>
+      <w:hyperlink w:anchor="_Toc21683591" w:history="1">
+        <w:r>
+          <w:rPr>
+            <w:rStyle w:val="Hyperlink"/>
+            <w:noProof/>
+          </w:rPr>
+          <w:t>7</w:t>
+        </w:r>
+        <w:r>
+          <w:rPr>
+            <w:rFonts w:asciiTheme="minorHAnsi" w:eastAsiaTheme="minorEastAsia" w:hAnsiTheme="minorHAnsi" w:cstheme="minorBidi"/>
+            <w:bCs w:val="0"/>
+            <w:noProof/>
+            <w:sz w:val="22"/>
+            <w:szCs w:val="22"/>
+          </w:rPr>
+          <w:tab/>
+        </w:r>
+        <w:r>
+          <w:rPr>
+            <w:rStyle w:val="Hyperlink"/>
+            <w:noProof/>
+          </w:rPr>
+          <w:t>Montage- und Demontageanleitung</w:t>
+        </w:r>
+        <w:r>
+          <w:rPr>
+            <w:noProof/>
+            <w:webHidden/>
+          </w:rPr>
+          <w:tab/>
+        </w:r>
+        <w:r>
+          <w:rPr>
+            <w:noProof/>
+            <w:webHidden/>
+          </w:rPr>
+          <w:fldChar w:fldCharType="begin"/>
+        </w:r>
+        <w:r>
+          <w:rPr>
+            <w:noProof/>
+            <w:webHidden/>
+          </w:rPr>
+          <w:instrText xml:space="preserve"> PAGEREF _Toc21683591 \h </w:instrText>
+        </w:r>
+        <w:r>
+          <w:rPr>
+            <w:noProof/>
+            <w:webHidden/>
+          </w:rPr>
+        </w:r>
+        <w:r>
+          <w:rPr>
+            <w:noProof/>
+            <w:webHidden/>
+          </w:rPr>
+          <w:fldChar w:fldCharType="separate"/>
+        </w:r>
+        <w:r>
+          <w:rPr>
+            <w:noProof/>
+            <w:webHidden/>
+          </w:rPr>
+          <w:t>14</w:t>
+        </w:r>
+        <w:r>
+          <w:rPr>
+            <w:noProof/>
+            <w:webHidden/>
+          </w:rPr>
+          <w:fldChar w:fldCharType="end"/>
+        </w:r>
+      </w:hyperlink>
+    </w:p>
+    <w:p>
+      <w:pPr>
+        <w:pStyle w:val="Verzeichnis1"/>
+        <w:tabs>
+          <w:tab w:val="left" w:pos="440"/>
+          <w:tab w:val="right" w:leader="dot" w:pos="8777"/>
+        </w:tabs>
+        <w:rPr>
+          <w:rFonts w:asciiTheme="minorHAnsi" w:eastAsiaTheme="minorEastAsia" w:hAnsiTheme="minorHAnsi" w:cstheme="minorBidi"/>
+          <w:bCs w:val="0"/>
+          <w:noProof/>
+          <w:sz w:val="22"/>
+          <w:szCs w:val="22"/>
+        </w:rPr>
+      </w:pPr>
+      <w:hyperlink w:anchor="_Toc21683592" w:history="1">
+        <w:r>
+          <w:rPr>
+            <w:rStyle w:val="Hyperlink"/>
+            <w:noProof/>
+          </w:rPr>
+          <w:t>8</w:t>
+        </w:r>
+        <w:r>
+          <w:rPr>
+            <w:rFonts w:asciiTheme="minorHAnsi" w:eastAsiaTheme="minorEastAsia" w:hAnsiTheme="minorHAnsi" w:cstheme="minorBidi"/>
+            <w:bCs w:val="0"/>
+            <w:noProof/>
+            <w:sz w:val="22"/>
+            <w:szCs w:val="22"/>
+          </w:rPr>
+          <w:tab/>
+        </w:r>
+        <w:r>
+          <w:rPr>
+            <w:rStyle w:val="Hyperlink"/>
+            <w:noProof/>
+          </w:rPr>
+          <w:t>Visualisierung</w:t>
+        </w:r>
+        <w:r>
+          <w:rPr>
+            <w:noProof/>
+            <w:webHidden/>
+          </w:rPr>
+          <w:tab/>
+        </w:r>
+        <w:r>
+          <w:rPr>
+            <w:noProof/>
+            <w:webHidden/>
+          </w:rPr>
+          <w:fldChar w:fldCharType="begin"/>
+        </w:r>
+        <w:r>
+          <w:rPr>
+            <w:noProof/>
+            <w:webHidden/>
+          </w:rPr>
+          <w:instrText xml:space="preserve"> PAGEREF _Toc21683592 \h </w:instrText>
+        </w:r>
+        <w:r>
+          <w:rPr>
+            <w:noProof/>
+            <w:webHidden/>
+          </w:rPr>
+        </w:r>
+        <w:r>
+          <w:rPr>
+            <w:noProof/>
+            <w:webHidden/>
+          </w:rPr>
+          <w:fldChar w:fldCharType="separate"/>
+        </w:r>
+        <w:r>
+          <w:rPr>
+            <w:noProof/>
+            <w:webHidden/>
+          </w:rPr>
+          <w:t>15</w:t>
+        </w:r>
+        <w:r>
+          <w:rPr>
+            <w:noProof/>
+            <w:webHidden/>
+          </w:rPr>
+          <w:fldChar w:fldCharType="end"/>
+        </w:r>
+      </w:hyperlink>
+    </w:p>
+    <w:p>
+      <w:pPr>
+        <w:pStyle w:val="Verzeichnis2"/>
+        <w:tabs>
+          <w:tab w:val="left" w:pos="880"/>
+          <w:tab w:val="right" w:leader="dot" w:pos="8777"/>
+        </w:tabs>
+        <w:rPr>
+          <w:rFonts w:asciiTheme="minorHAnsi" w:eastAsiaTheme="minorEastAsia" w:hAnsiTheme="minorHAnsi" w:cstheme="minorBidi"/>
+          <w:noProof/>
+          <w:szCs w:val="22"/>
+        </w:rPr>
+      </w:pPr>
+      <w:hyperlink w:anchor="_Toc21683593" w:history="1">
+        <w:r>
+          <w:rPr>
+            <w:rStyle w:val="Hyperlink"/>
+            <w:noProof/>
+          </w:rPr>
+          <w:t>8.1</w:t>
+        </w:r>
+        <w:r>
+          <w:rPr>
+            <w:rFonts w:asciiTheme="minorHAnsi" w:eastAsiaTheme="minorEastAsia" w:hAnsiTheme="minorHAnsi" w:cstheme="minorBidi"/>
+            <w:noProof/>
+            <w:szCs w:val="22"/>
+          </w:rPr>
+          <w:tab/>
+        </w:r>
+        <w:r>
+          <w:rPr>
+            <w:rStyle w:val="Hyperlink"/>
+            <w:noProof/>
+          </w:rPr>
+          <w:t>Gesamtansicht</w:t>
+        </w:r>
+        <w:r>
+          <w:rPr>
+            <w:noProof/>
+            <w:webHidden/>
+          </w:rPr>
+          <w:tab/>
+        </w:r>
+        <w:r>
+          <w:rPr>
+            <w:noProof/>
+            <w:webHidden/>
+          </w:rPr>
+          <w:fldChar w:fldCharType="begin"/>
+        </w:r>
+        <w:r>
+          <w:rPr>
+            <w:noProof/>
+            <w:webHidden/>
+          </w:rPr>
+          <w:instrText xml:space="preserve"> PAGEREF _Toc21683593 \h </w:instrText>
+        </w:r>
+        <w:r>
+          <w:rPr>
+            <w:noProof/>
+            <w:webHidden/>
+          </w:rPr>
+        </w:r>
+        <w:r>
+          <w:rPr>
+            <w:noProof/>
+            <w:webHidden/>
+          </w:rPr>
+          <w:fldChar w:fldCharType="separate"/>
+        </w:r>
+        <w:r>
+          <w:rPr>
+            <w:noProof/>
+            <w:webHidden/>
+          </w:rPr>
+          <w:t>15</w:t>
+        </w:r>
+        <w:r>
+          <w:rPr>
+            <w:noProof/>
+            <w:webHidden/>
+          </w:rPr>
+          <w:fldChar w:fldCharType="end"/>
+        </w:r>
+      </w:hyperlink>
+    </w:p>
+    <w:p>
+      <w:pPr>
+        <w:pStyle w:val="Verzeichnis2"/>
+        <w:tabs>
+          <w:tab w:val="left" w:pos="880"/>
+          <w:tab w:val="right" w:leader="dot" w:pos="8777"/>
+        </w:tabs>
+        <w:rPr>
+          <w:rFonts w:asciiTheme="minorHAnsi" w:eastAsiaTheme="minorEastAsia" w:hAnsiTheme="minorHAnsi" w:cstheme="minorBidi"/>
+          <w:noProof/>
+          <w:szCs w:val="22"/>
+        </w:rPr>
+      </w:pPr>
+      <w:hyperlink w:anchor="_Toc21683594" w:history="1">
+        <w:r>
+          <w:rPr>
+            <w:rStyle w:val="Hyperlink"/>
+            <w:noProof/>
+          </w:rPr>
+          <w:t>8.2</w:t>
+        </w:r>
+        <w:r>
+          <w:rPr>
+            <w:rFonts w:asciiTheme="minorHAnsi" w:eastAsiaTheme="minorEastAsia" w:hAnsiTheme="minorHAnsi" w:cstheme="minorBidi"/>
+            <w:noProof/>
+            <w:szCs w:val="22"/>
+          </w:rPr>
+          <w:tab/>
+        </w:r>
+        <w:r>
+          <w:rPr>
+            <w:rStyle w:val="Hyperlink"/>
+            <w:noProof/>
+          </w:rPr>
           <w:t>Explosionsansicht</w:t>
         </w:r>
         <w:r>
@@ -3216,7 +3935,7 @@
             <w:noProof/>
             <w:webHidden/>
           </w:rPr>
-          <w:instrText xml:space="preserve"> PAGEREF _Toc21631542 \h </w:instrText>
+          <w:instrText xml:space="preserve"> PAGEREF _Toc21683594 \h </w:instrText>
         </w:r>
         <w:r>
           <w:rPr>
@@ -3236,7 +3955,97 @@
             <w:noProof/>
             <w:webHidden/>
           </w:rPr>
-          <w:t>14</w:t>
+          <w:t>16</w:t>
+        </w:r>
+        <w:r>
+          <w:rPr>
+            <w:noProof/>
+            <w:webHidden/>
+          </w:rPr>
+          <w:fldChar w:fldCharType="end"/>
+        </w:r>
+      </w:hyperlink>
+    </w:p>
+    <w:p>
+      <w:pPr>
+        <w:pStyle w:val="Verzeichnis1"/>
+        <w:tabs>
+          <w:tab w:val="left" w:pos="440"/>
+          <w:tab w:val="right" w:leader="dot" w:pos="8777"/>
+        </w:tabs>
+        <w:rPr>
+          <w:rFonts w:asciiTheme="minorHAnsi" w:eastAsiaTheme="minorEastAsia" w:hAnsiTheme="minorHAnsi" w:cstheme="minorBidi"/>
+          <w:bCs w:val="0"/>
+          <w:noProof/>
+          <w:sz w:val="22"/>
+          <w:szCs w:val="22"/>
+        </w:rPr>
+      </w:pPr>
+      <w:hyperlink w:anchor="_Toc21683595" w:history="1">
+        <w:r>
+          <w:rPr>
+            <w:rStyle w:val="Hyperlink"/>
+            <w:noProof/>
+          </w:rPr>
+          <w:t>9</w:t>
+        </w:r>
+        <w:r>
+          <w:rPr>
+            <w:rFonts w:asciiTheme="minorHAnsi" w:eastAsiaTheme="minorEastAsia" w:hAnsiTheme="minorHAnsi" w:cstheme="minorBidi"/>
+            <w:bCs w:val="0"/>
+            <w:noProof/>
+            <w:sz w:val="22"/>
+            <w:szCs w:val="22"/>
+          </w:rPr>
+          <w:tab/>
+        </w:r>
+        <w:r>
+          <w:rPr>
+            <w:rStyle w:val="Hyperlink"/>
+            <w:noProof/>
+          </w:rPr>
+          <w:t>Literaturverzeichnis</w:t>
+        </w:r>
+        <w:r>
+          <w:rPr>
+            <w:noProof/>
+            <w:webHidden/>
+          </w:rPr>
+          <w:tab/>
+        </w:r>
+        <w:r>
+          <w:rPr>
+            <w:noProof/>
+            <w:webHidden/>
+          </w:rPr>
+          <w:fldChar w:fldCharType="begin"/>
+        </w:r>
+        <w:r>
+          <w:rPr>
+            <w:noProof/>
+            <w:webHidden/>
+          </w:rPr>
+          <w:instrText xml:space="preserve"> PAGEREF _Toc21683595 \h </w:instrText>
+        </w:r>
+        <w:r>
+          <w:rPr>
+            <w:noProof/>
+            <w:webHidden/>
+          </w:rPr>
+        </w:r>
+        <w:r>
+          <w:rPr>
+            <w:noProof/>
+            <w:webHidden/>
+          </w:rPr>
+          <w:fldChar w:fldCharType="separate"/>
+        </w:r>
+        <w:r>
+          <w:rPr>
+            <w:noProof/>
+            <w:webHidden/>
+          </w:rPr>
+          <w:t>17</w:t>
         </w:r>
         <w:r>
           <w:rPr>
@@ -3341,6 +4150,7 @@
           <w:szCs w:val="24"/>
         </w:rPr>
       </w:pPr>
+      <w:proofErr w:type="spellStart"/>
       <w:r>
         <w:rPr>
           <w:rFonts w:cs="Arial"/>
@@ -3361,6 +4171,7 @@
         </w:rPr>
         <w:t>orelem</w:t>
       </w:r>
+      <w:proofErr w:type="spellEnd"/>
       <w:r>
         <w:rPr>
           <w:rFonts w:cs="Arial"/>
@@ -3398,7 +4209,6 @@
           <w:sz w:val="24"/>
           <w:szCs w:val="24"/>
         </w:rPr>
-        <w:lastRenderedPageBreak/>
         <w:t>COG</w:t>
       </w:r>
       <w:r>
@@ -3457,7 +4267,27 @@
           <w:sz w:val="24"/>
           <w:szCs w:val="24"/>
         </w:rPr>
-        <w:t>, Elastomerdichtungen für höchste Anforderungen, S. 20</w:t>
+        <w:t xml:space="preserve">, </w:t>
+      </w:r>
+      <w:proofErr w:type="spellStart"/>
+      <w:r>
+        <w:rPr>
+          <w:rFonts w:cs="Arial"/>
+          <w:color w:val="000000"/>
+          <w:sz w:val="24"/>
+          <w:szCs w:val="24"/>
+        </w:rPr>
+        <w:t>Elastomerdichtungen</w:t>
+      </w:r>
+      <w:proofErr w:type="spellEnd"/>
+      <w:r>
+        <w:rPr>
+          <w:rFonts w:cs="Arial"/>
+          <w:color w:val="000000"/>
+          <w:sz w:val="24"/>
+          <w:szCs w:val="24"/>
+        </w:rPr>
+        <w:t xml:space="preserve"> für höchste Anforderungen, S. 20</w:t>
       </w:r>
     </w:p>
     <w:p>
@@ -3479,6 +4309,7 @@
           <w:szCs w:val="24"/>
         </w:rPr>
       </w:pPr>
+      <w:proofErr w:type="spellStart"/>
       <w:r>
         <w:rPr>
           <w:rFonts w:cs="Arial"/>
@@ -3487,7 +4318,18 @@
           <w:sz w:val="24"/>
           <w:szCs w:val="24"/>
         </w:rPr>
-        <w:t>igus,</w:t>
+        <w:t>igus</w:t>
+      </w:r>
+      <w:proofErr w:type="spellEnd"/>
+      <w:r>
+        <w:rPr>
+          <w:rFonts w:cs="Arial"/>
+          <w:iCs/>
+          <w:color w:val="000000"/>
+          <w:sz w:val="24"/>
+          <w:szCs w:val="24"/>
+        </w:rPr>
+        <w:t>,</w:t>
       </w:r>
       <w:r>
         <w:rPr>
@@ -3505,8 +4347,9 @@
           <w:sz w:val="24"/>
           <w:szCs w:val="24"/>
         </w:rPr>
-        <w:t>Der Allround-Klassiker - I</w:t>
-      </w:r>
+        <w:t xml:space="preserve">Der Allround-Klassiker - </w:t>
+      </w:r>
+      <w:proofErr w:type="spellStart"/>
       <w:r>
         <w:rPr>
           <w:rFonts w:cs="Arial"/>
@@ -3514,7 +4357,26 @@
           <w:sz w:val="24"/>
           <w:szCs w:val="24"/>
         </w:rPr>
-        <w:t>glidur® G, S. 1-6</w:t>
+        <w:t>I</w:t>
+      </w:r>
+      <w:r>
+        <w:rPr>
+          <w:rFonts w:cs="Arial"/>
+          <w:color w:val="000000"/>
+          <w:sz w:val="24"/>
+          <w:szCs w:val="24"/>
+        </w:rPr>
+        <w:t>glidur</w:t>
+      </w:r>
+      <w:proofErr w:type="spellEnd"/>
+      <w:r>
+        <w:rPr>
+          <w:rFonts w:cs="Arial"/>
+          <w:color w:val="000000"/>
+          <w:sz w:val="24"/>
+          <w:szCs w:val="24"/>
+        </w:rPr>
+        <w:t>® G, S. 1-6</w:t>
       </w:r>
     </w:p>
     <w:p>
@@ -3647,6 +4509,7 @@
           <w:sz w:val="24"/>
         </w:rPr>
       </w:pPr>
+      <w:proofErr w:type="spellStart"/>
       <w:r>
         <w:rPr>
           <w:bCs/>
@@ -3654,6 +4517,7 @@
         </w:rPr>
         <w:t>Prinzipskizze</w:t>
       </w:r>
+      <w:proofErr w:type="spellEnd"/>
     </w:p>
     <w:p>
       <w:pPr>
@@ -3892,7 +4756,7 @@
       <w:pPr>
         <w:pStyle w:val="berschrift1"/>
       </w:pPr>
-      <w:bookmarkStart w:id="6" w:name="_Toc21631512"/>
+      <w:bookmarkStart w:id="6" w:name="_Toc21683556"/>
       <w:bookmarkEnd w:id="1"/>
       <w:bookmarkEnd w:id="2"/>
       <w:bookmarkEnd w:id="3"/>
@@ -3984,7 +4848,7 @@
       <w:pPr>
         <w:pStyle w:val="berschrift2"/>
       </w:pPr>
-      <w:bookmarkStart w:id="7" w:name="_Toc21631513"/>
+      <w:bookmarkStart w:id="7" w:name="_Toc21683557"/>
       <w:r>
         <w:t>Vorgehen</w:t>
       </w:r>
@@ -4061,7 +4925,7 @@
       <w:pPr>
         <w:pStyle w:val="berschrift2"/>
       </w:pPr>
-      <w:bookmarkStart w:id="8" w:name="_Toc21631514"/>
+      <w:bookmarkStart w:id="8" w:name="_Toc21683558"/>
       <w:r>
         <w:t>Anforderungsliste</w:t>
       </w:r>
@@ -4232,7 +5096,7 @@
       <w:pPr>
         <w:pStyle w:val="berschrift2"/>
       </w:pPr>
-      <w:bookmarkStart w:id="9" w:name="_Toc21631515"/>
+      <w:bookmarkStart w:id="9" w:name="_Toc21683559"/>
       <w:r>
         <w:t>Morphologischer Kasten</w:t>
       </w:r>
@@ -4671,7 +5535,7 @@
       <w:pPr>
         <w:pStyle w:val="berschrift1"/>
       </w:pPr>
-      <w:bookmarkStart w:id="10" w:name="_Toc21631516"/>
+      <w:bookmarkStart w:id="10" w:name="_Toc21683560"/>
       <w:r>
         <w:lastRenderedPageBreak/>
         <w:t>Welle</w:t>
@@ -4682,7 +5546,7 @@
       <w:pPr>
         <w:pStyle w:val="berschrift2"/>
       </w:pPr>
-      <w:bookmarkStart w:id="11" w:name="_Toc21631517"/>
+      <w:bookmarkStart w:id="11" w:name="_Toc21683561"/>
       <w:r>
         <w:t>Lageplan und Schnittgrößenverlauf der Kräfte</w:t>
       </w:r>
@@ -4692,7 +5556,7 @@
       <w:pPr>
         <w:pStyle w:val="berschrift2"/>
       </w:pPr>
-      <w:bookmarkStart w:id="12" w:name="_Toc21631518"/>
+      <w:bookmarkStart w:id="12" w:name="_Toc21683562"/>
       <w:r>
         <w:t>Berechnung der Wellenquerschnitte und Auswahl des Werkstoffes</w:t>
       </w:r>
@@ -4703,7 +5567,7 @@
       <w:pPr>
         <w:pStyle w:val="berschrift3"/>
       </w:pPr>
-      <w:bookmarkStart w:id="13" w:name="_Toc21631519"/>
+      <w:bookmarkStart w:id="13" w:name="_Toc21683563"/>
       <w:r>
         <w:t>Variante A - Schweißkonstruktion</w:t>
       </w:r>
@@ -4713,7 +5577,7 @@
       <w:pPr>
         <w:pStyle w:val="berschrift3"/>
       </w:pPr>
-      <w:bookmarkStart w:id="14" w:name="_Toc21631520"/>
+      <w:bookmarkStart w:id="14" w:name="_Toc21683564"/>
       <w:r>
         <w:t>Variante B - Spannpressverband</w:t>
       </w:r>
@@ -4724,7 +5588,7 @@
       <w:pPr>
         <w:pStyle w:val="berschrift2"/>
       </w:pPr>
-      <w:bookmarkStart w:id="15" w:name="_Toc21631521"/>
+      <w:bookmarkStart w:id="15" w:name="_Toc21683565"/>
       <w:r>
         <w:t>Wellendurchbiegung und Biegewinkel in den Lagerstellen</w:t>
       </w:r>
@@ -4734,17 +5598,21 @@
       <w:pPr>
         <w:pStyle w:val="berschrift2"/>
       </w:pPr>
+      <w:bookmarkStart w:id="16" w:name="_Toc21683566"/>
       <w:r>
         <w:t>Bewertung der Haltbarkeit unter statischer Belastung</w:t>
       </w:r>
+      <w:bookmarkEnd w:id="16"/>
     </w:p>
     <w:p>
       <w:pPr>
         <w:pStyle w:val="berschrift2"/>
       </w:pPr>
+      <w:bookmarkStart w:id="17" w:name="_Toc21683567"/>
       <w:r>
         <w:t>Bewertung der Haltbarkeit unter dynamischer Belastung</w:t>
       </w:r>
+      <w:bookmarkEnd w:id="17"/>
     </w:p>
     <w:p>
       <w:r>
@@ -4755,21 +5623,21 @@
       <w:pPr>
         <w:pStyle w:val="berschrift3"/>
       </w:pPr>
-      <w:bookmarkStart w:id="16" w:name="_Toc21631523"/>
+      <w:bookmarkStart w:id="18" w:name="_Toc21683568"/>
       <w:r>
         <w:t>Variante A - Schweißkonstruktion</w:t>
       </w:r>
-      <w:bookmarkEnd w:id="16"/>
+      <w:bookmarkEnd w:id="18"/>
     </w:p>
     <w:p>
       <w:pPr>
         <w:pStyle w:val="berschrift3"/>
       </w:pPr>
-      <w:bookmarkStart w:id="17" w:name="_Toc21631524"/>
+      <w:bookmarkStart w:id="19" w:name="_Toc21683569"/>
       <w:r>
         <w:t>Variante B - Spannpressverband</w:t>
       </w:r>
-      <w:bookmarkEnd w:id="17"/>
+      <w:bookmarkEnd w:id="19"/>
     </w:p>
     <w:p/>
     <w:p/>
@@ -4778,75 +5646,83 @@
       <w:pPr>
         <w:pStyle w:val="berschrift1"/>
       </w:pPr>
-      <w:bookmarkStart w:id="18" w:name="_Toc21631525"/>
+      <w:bookmarkStart w:id="20" w:name="_Toc21683570"/>
       <w:r>
         <w:lastRenderedPageBreak/>
         <w:t>Trommel</w:t>
       </w:r>
+      <w:bookmarkEnd w:id="20"/>
     </w:p>
     <w:p>
       <w:pPr>
         <w:pStyle w:val="berschrift2"/>
       </w:pPr>
+      <w:bookmarkStart w:id="21" w:name="_Toc21683571"/>
       <w:r>
         <w:t>Auslegung der Verbindung Welle - Trommel</w:t>
       </w:r>
+      <w:bookmarkEnd w:id="21"/>
     </w:p>
     <w:p>
       <w:pPr>
         <w:pStyle w:val="berschrift3"/>
       </w:pPr>
+      <w:bookmarkStart w:id="22" w:name="_Toc21683572"/>
       <w:r>
         <w:t>Variante A - Schweißkonstruktion</w:t>
       </w:r>
+      <w:bookmarkEnd w:id="22"/>
     </w:p>
     <w:p>
       <w:pPr>
         <w:pStyle w:val="berschrift3"/>
       </w:pPr>
+      <w:bookmarkStart w:id="23" w:name="_Toc21683573"/>
       <w:r>
         <w:t>Variante B - Spannpressverband</w:t>
       </w:r>
+      <w:bookmarkEnd w:id="23"/>
     </w:p>
     <w:p>
       <w:pPr>
         <w:pStyle w:val="berschrift1"/>
       </w:pPr>
+      <w:bookmarkStart w:id="24" w:name="_Toc21683574"/>
       <w:r>
         <w:lastRenderedPageBreak/>
         <w:t>Lager</w:t>
       </w:r>
-      <w:bookmarkEnd w:id="18"/>
+      <w:bookmarkEnd w:id="24"/>
     </w:p>
     <w:p>
       <w:pPr>
         <w:pStyle w:val="berschrift2"/>
       </w:pPr>
-      <w:bookmarkStart w:id="19" w:name="_Toc21631526"/>
+      <w:bookmarkStart w:id="25" w:name="_Toc21683575"/>
       <w:r>
         <w:t>Berechnung der Lagerkräfte</w:t>
       </w:r>
-      <w:bookmarkEnd w:id="19"/>
+      <w:bookmarkEnd w:id="25"/>
     </w:p>
     <w:p>
       <w:pPr>
         <w:pStyle w:val="berschrift2"/>
       </w:pPr>
-      <w:bookmarkStart w:id="20" w:name="_Toc21631527"/>
+      <w:bookmarkStart w:id="26" w:name="_Toc21683576"/>
       <w:r>
         <w:t>Auswahl der Lager</w:t>
       </w:r>
-      <w:bookmarkEnd w:id="20"/>
+      <w:bookmarkEnd w:id="26"/>
     </w:p>
     <w:p>
       <w:pPr>
         <w:pStyle w:val="berschrift2"/>
       </w:pPr>
-      <w:bookmarkStart w:id="21" w:name="_Toc21631528"/>
+      <w:bookmarkStart w:id="27" w:name="_Toc21683577"/>
       <w:r>
         <w:t>Dynamische Tragzahlen und Lagerlebensdauer</w:t>
       </w:r>
-      <w:bookmarkEnd w:id="21"/>
+      <w:bookmarkEnd w:id="27"/>
       <w:r>
         <w:t xml:space="preserve"> </w:t>
       </w:r>
@@ -4855,48 +5731,54 @@
       <w:pPr>
         <w:pStyle w:val="berschrift2"/>
       </w:pPr>
-      <w:bookmarkStart w:id="22" w:name="_Toc21631529"/>
+      <w:bookmarkStart w:id="28" w:name="_Toc21683578"/>
       <w:r>
         <w:t>Schmierung der Lager und Abdichtung</w:t>
       </w:r>
-      <w:bookmarkEnd w:id="22"/>
+      <w:bookmarkEnd w:id="28"/>
     </w:p>
     <w:p>
       <w:pPr>
         <w:pStyle w:val="berschrift2"/>
       </w:pPr>
-      <w:bookmarkStart w:id="23" w:name="_Toc21631530"/>
+      <w:bookmarkStart w:id="29" w:name="_Toc21683579"/>
       <w:r>
         <w:t>Kaufteildokumentation</w:t>
       </w:r>
       <w:r>
         <w:t xml:space="preserve"> der Lager</w:t>
       </w:r>
-      <w:bookmarkEnd w:id="23"/>
+      <w:bookmarkEnd w:id="29"/>
     </w:p>
     <w:p>
       <w:pPr>
         <w:pStyle w:val="berschrift2"/>
       </w:pPr>
+      <w:bookmarkStart w:id="30" w:name="_Toc21683580"/>
       <w:r>
         <w:t>Schraubenberechnung des Deckels</w:t>
       </w:r>
+      <w:bookmarkEnd w:id="30"/>
     </w:p>
     <w:p>
       <w:pPr>
         <w:pStyle w:val="berschrift2"/>
       </w:pPr>
+      <w:bookmarkStart w:id="31" w:name="_Toc21683581"/>
       <w:r>
         <w:t>Lagerböcke</w:t>
       </w:r>
+      <w:bookmarkEnd w:id="31"/>
     </w:p>
     <w:p>
       <w:pPr>
         <w:pStyle w:val="berschrift3"/>
       </w:pPr>
+      <w:bookmarkStart w:id="32" w:name="_Toc21683582"/>
       <w:r>
         <w:t>Schraubenberechnung</w:t>
       </w:r>
+      <w:bookmarkEnd w:id="32"/>
     </w:p>
     <w:p>
       <w:pPr>
@@ -4909,22 +5791,22 @@
       <w:pPr>
         <w:pStyle w:val="berschrift1"/>
       </w:pPr>
-      <w:bookmarkStart w:id="24" w:name="_Toc21631531"/>
+      <w:bookmarkStart w:id="33" w:name="_Toc21683583"/>
       <w:r>
         <w:lastRenderedPageBreak/>
         <w:t>Antrieb</w:t>
       </w:r>
-      <w:bookmarkEnd w:id="24"/>
+      <w:bookmarkEnd w:id="33"/>
     </w:p>
     <w:p>
       <w:pPr>
         <w:pStyle w:val="berschrift2"/>
       </w:pPr>
-      <w:bookmarkStart w:id="25" w:name="_Toc21631533"/>
+      <w:bookmarkStart w:id="34" w:name="_Toc21683584"/>
       <w:r>
         <w:t>Auswahl des Elektromotors</w:t>
       </w:r>
-      <w:bookmarkEnd w:id="25"/>
+      <w:bookmarkEnd w:id="34"/>
       <w:r>
         <w:t xml:space="preserve"> </w:t>
       </w:r>
@@ -4933,14 +5815,14 @@
       <w:pPr>
         <w:pStyle w:val="berschrift2"/>
       </w:pPr>
-      <w:bookmarkStart w:id="26" w:name="_Toc21631534"/>
+      <w:bookmarkStart w:id="35" w:name="_Toc21683585"/>
       <w:r>
         <w:t xml:space="preserve">Auslegung des </w:t>
       </w:r>
       <w:r>
         <w:t>Dreifach-Kettentriebes</w:t>
       </w:r>
-      <w:bookmarkEnd w:id="26"/>
+      <w:bookmarkEnd w:id="35"/>
       <w:r>
         <w:t xml:space="preserve"> </w:t>
       </w:r>
@@ -4949,62 +5831,64 @@
       <w:pPr>
         <w:pStyle w:val="berschrift2"/>
       </w:pPr>
-      <w:bookmarkStart w:id="27" w:name="_Toc21631535"/>
+      <w:bookmarkStart w:id="36" w:name="_Toc21683586"/>
       <w:r>
         <w:t>Auslegung der Keilwellenverbindung zwischen Welle und Kettenrad</w:t>
       </w:r>
-      <w:bookmarkEnd w:id="27"/>
+      <w:bookmarkEnd w:id="36"/>
     </w:p>
     <w:p>
       <w:pPr>
         <w:pStyle w:val="berschrift2"/>
       </w:pPr>
-      <w:bookmarkStart w:id="28" w:name="_Toc21631536"/>
+      <w:bookmarkStart w:id="37" w:name="_Toc21683587"/>
       <w:r>
         <w:t>Axiale Fixierung des Kettenrades</w:t>
       </w:r>
-      <w:bookmarkEnd w:id="28"/>
+      <w:bookmarkEnd w:id="37"/>
     </w:p>
     <w:p/>
     <w:p>
       <w:pPr>
         <w:pStyle w:val="berschrift1"/>
       </w:pPr>
-      <w:bookmarkStart w:id="29" w:name="_Toc21631537"/>
+      <w:bookmarkStart w:id="38" w:name="_Toc21683588"/>
       <w:r>
         <w:lastRenderedPageBreak/>
         <w:t>Alternative Bauform mit gedrehtem Antrieb</w:t>
       </w:r>
-      <w:bookmarkEnd w:id="29"/>
+      <w:bookmarkEnd w:id="38"/>
     </w:p>
     <w:p>
       <w:pPr>
         <w:pStyle w:val="berschrift2"/>
       </w:pPr>
-      <w:bookmarkStart w:id="30" w:name="_Toc21631538"/>
+      <w:bookmarkStart w:id="39" w:name="_Toc21683589"/>
       <w:r>
         <w:t>Berechnung der Lagerkräfte</w:t>
       </w:r>
-      <w:bookmarkEnd w:id="30"/>
+      <w:bookmarkEnd w:id="39"/>
     </w:p>
     <w:p>
       <w:pPr>
         <w:pStyle w:val="berschrift2"/>
       </w:pPr>
-      <w:bookmarkStart w:id="31" w:name="_Toc21631539"/>
+      <w:bookmarkStart w:id="40" w:name="_Toc21683590"/>
       <w:r>
         <w:t>Änderungen bzgl. der Lagerauswahl</w:t>
       </w:r>
-      <w:bookmarkEnd w:id="31"/>
+      <w:bookmarkEnd w:id="40"/>
     </w:p>
     <w:p>
       <w:pPr>
         <w:pStyle w:val="berschrift1"/>
       </w:pPr>
+      <w:bookmarkStart w:id="41" w:name="_Toc21683591"/>
       <w:r>
         <w:lastRenderedPageBreak/>
         <w:t>Montage- und Demontageanleitung</w:t>
       </w:r>
+      <w:bookmarkEnd w:id="41"/>
     </w:p>
     <w:p/>
     <w:p/>
@@ -5015,12 +5899,12 @@
       <w:pPr>
         <w:pStyle w:val="berschrift1"/>
       </w:pPr>
-      <w:bookmarkStart w:id="32" w:name="_Toc21631540"/>
+      <w:bookmarkStart w:id="42" w:name="_Toc21683592"/>
       <w:r>
         <w:lastRenderedPageBreak/>
         <w:t>Visualisierung</w:t>
       </w:r>
-      <w:bookmarkEnd w:id="32"/>
+      <w:bookmarkEnd w:id="42"/>
       <w:r>
         <w:t xml:space="preserve"> </w:t>
       </w:r>
@@ -5029,11 +5913,11 @@
       <w:pPr>
         <w:pStyle w:val="berschrift2"/>
       </w:pPr>
-      <w:bookmarkStart w:id="33" w:name="_Toc21631541"/>
+      <w:bookmarkStart w:id="43" w:name="_Toc21683593"/>
       <w:r>
         <w:t>Gesamtansicht</w:t>
       </w:r>
-      <w:bookmarkEnd w:id="33"/>
+      <w:bookmarkEnd w:id="43"/>
     </w:p>
     <w:p>
       <w:pPr>
@@ -5165,12 +6049,12 @@
       <w:pPr>
         <w:pStyle w:val="berschrift2"/>
       </w:pPr>
-      <w:bookmarkStart w:id="34" w:name="_Toc21631542"/>
+      <w:bookmarkStart w:id="44" w:name="_Toc21683594"/>
       <w:r>
         <w:lastRenderedPageBreak/>
         <w:t>Explosionsansicht</w:t>
       </w:r>
-      <w:bookmarkEnd w:id="34"/>
+      <w:bookmarkEnd w:id="44"/>
     </w:p>
     <w:p>
       <w:r>
@@ -5241,10 +6125,12 @@
       <w:pPr>
         <w:pStyle w:val="berschrift1"/>
       </w:pPr>
+      <w:bookmarkStart w:id="45" w:name="_Toc21683595"/>
       <w:r>
         <w:lastRenderedPageBreak/>
         <w:t>Literaturverzeichnis</w:t>
       </w:r>
+      <w:bookmarkEnd w:id="45"/>
     </w:p>
     <w:sectPr>
       <w:type w:val="continuous"/>
@@ -5258,7 +6144,7 @@
 </file>
 
 <file path=word/endnotes.xml><?xml version="1.0" encoding="utf-8"?>
-<w:endnotes xmlns:wpc="http://schemas.microsoft.com/office/word/2010/wordprocessingCanvas" xmlns:mc="http://schemas.openxmlformats.org/markup-compatibility/2006" xmlns:o="urn:schemas-microsoft-com:office:office" xmlns:r="http://schemas.openxmlformats.org/officeDocument/2006/relationships" xmlns:m="http://schemas.openxmlformats.org/officeDocument/2006/math" xmlns:v="urn:schemas-microsoft-com:vml" xmlns:wp14="http://schemas.microsoft.com/office/word/2010/wordprocessingDrawing" xmlns:wp="http://schemas.openxmlformats.org/drawingml/2006/wordprocessingDrawing" xmlns:w10="urn:schemas-microsoft-com:office:word" xmlns:w="http://schemas.openxmlformats.org/wordprocessingml/2006/main" xmlns:w14="http://schemas.microsoft.com/office/word/2010/wordml" xmlns:w15="http://schemas.microsoft.com/office/word/2012/wordml" xmlns:wpg="http://schemas.microsoft.com/office/word/2010/wordprocessingGroup" xmlns:wpi="http://schemas.microsoft.com/office/word/2010/wordprocessingInk" xmlns:wne="http://schemas.microsoft.com/office/word/2006/wordml" xmlns:wps="http://schemas.microsoft.com/office/word/2010/wordprocessingShape" mc:Ignorable="w14 w15 wp14">
+<w:endnotes xmlns:wpc="http://schemas.microsoft.com/office/word/2010/wordprocessingCanvas" xmlns:cx="http://schemas.microsoft.com/office/drawing/2014/chartex" xmlns:cx1="http://schemas.microsoft.com/office/drawing/2015/9/8/chartex" xmlns:cx2="http://schemas.microsoft.com/office/drawing/2015/10/21/chartex" xmlns:cx3="http://schemas.microsoft.com/office/drawing/2016/5/9/chartex" xmlns:cx4="http://schemas.microsoft.com/office/drawing/2016/5/10/chartex" xmlns:cx5="http://schemas.microsoft.com/office/drawing/2016/5/11/chartex" xmlns:cx6="http://schemas.microsoft.com/office/drawing/2016/5/12/chartex" xmlns:cx7="http://schemas.microsoft.com/office/drawing/2016/5/13/chartex" xmlns:cx8="http://schemas.microsoft.com/office/drawing/2016/5/14/chartex" xmlns:mc="http://schemas.openxmlformats.org/markup-compatibility/2006" xmlns:aink="http://schemas.microsoft.com/office/drawing/2016/ink" xmlns:am3d="http://schemas.microsoft.com/office/drawing/2017/model3d" xmlns:o="urn:schemas-microsoft-com:office:office" xmlns:r="http://schemas.openxmlformats.org/officeDocument/2006/relationships" xmlns:m="http://schemas.openxmlformats.org/officeDocument/2006/math" xmlns:v="urn:schemas-microsoft-com:vml" xmlns:wp14="http://schemas.microsoft.com/office/word/2010/wordprocessingDrawing" xmlns:wp="http://schemas.openxmlformats.org/drawingml/2006/wordprocessingDrawing" xmlns:w10="urn:schemas-microsoft-com:office:word" xmlns:w="http://schemas.openxmlformats.org/wordprocessingml/2006/main" xmlns:w14="http://schemas.microsoft.com/office/word/2010/wordml" xmlns:w15="http://schemas.microsoft.com/office/word/2012/wordml" xmlns:w16cid="http://schemas.microsoft.com/office/word/2016/wordml/cid" xmlns:w16se="http://schemas.microsoft.com/office/word/2015/wordml/symex" xmlns:wpg="http://schemas.microsoft.com/office/word/2010/wordprocessingGroup" xmlns:wpi="http://schemas.microsoft.com/office/word/2010/wordprocessingInk" xmlns:wne="http://schemas.microsoft.com/office/word/2006/wordml" xmlns:wps="http://schemas.microsoft.com/office/word/2010/wordprocessingShape" mc:Ignorable="w14 w15 w16se w16cid wp14">
   <w:endnote w:type="separator" w:id="-1">
     <w:p>
       <w:r>
@@ -5277,7 +6163,7 @@
 </file>
 
 <file path=word/footer1.xml><?xml version="1.0" encoding="utf-8"?>
-<w:ftr xmlns:wpc="http://schemas.microsoft.com/office/word/2010/wordprocessingCanvas" xmlns:mc="http://schemas.openxmlformats.org/markup-compatibility/2006" xmlns:o="urn:schemas-microsoft-com:office:office" xmlns:r="http://schemas.openxmlformats.org/officeDocument/2006/relationships" xmlns:m="http://schemas.openxmlformats.org/officeDocument/2006/math" xmlns:v="urn:schemas-microsoft-com:vml" xmlns:wp14="http://schemas.microsoft.com/office/word/2010/wordprocessingDrawing" xmlns:wp="http://schemas.openxmlformats.org/drawingml/2006/wordprocessingDrawing" xmlns:w10="urn:schemas-microsoft-com:office:word" xmlns:w="http://schemas.openxmlformats.org/wordprocessingml/2006/main" xmlns:w14="http://schemas.microsoft.com/office/word/2010/wordml" xmlns:w15="http://schemas.microsoft.com/office/word/2012/wordml" xmlns:wpg="http://schemas.microsoft.com/office/word/2010/wordprocessingGroup" xmlns:wpi="http://schemas.microsoft.com/office/word/2010/wordprocessingInk" xmlns:wne="http://schemas.microsoft.com/office/word/2006/wordml" xmlns:wps="http://schemas.microsoft.com/office/word/2010/wordprocessingShape" mc:Ignorable="w14 w15 wp14">
+<w:ftr xmlns:wpc="http://schemas.microsoft.com/office/word/2010/wordprocessingCanvas" xmlns:cx="http://schemas.microsoft.com/office/drawing/2014/chartex" xmlns:cx1="http://schemas.microsoft.com/office/drawing/2015/9/8/chartex" xmlns:cx2="http://schemas.microsoft.com/office/drawing/2015/10/21/chartex" xmlns:cx3="http://schemas.microsoft.com/office/drawing/2016/5/9/chartex" xmlns:cx4="http://schemas.microsoft.com/office/drawing/2016/5/10/chartex" xmlns:cx5="http://schemas.microsoft.com/office/drawing/2016/5/11/chartex" xmlns:cx6="http://schemas.microsoft.com/office/drawing/2016/5/12/chartex" xmlns:cx7="http://schemas.microsoft.com/office/drawing/2016/5/13/chartex" xmlns:cx8="http://schemas.microsoft.com/office/drawing/2016/5/14/chartex" xmlns:mc="http://schemas.openxmlformats.org/markup-compatibility/2006" xmlns:aink="http://schemas.microsoft.com/office/drawing/2016/ink" xmlns:am3d="http://schemas.microsoft.com/office/drawing/2017/model3d" xmlns:o="urn:schemas-microsoft-com:office:office" xmlns:r="http://schemas.openxmlformats.org/officeDocument/2006/relationships" xmlns:m="http://schemas.openxmlformats.org/officeDocument/2006/math" xmlns:v="urn:schemas-microsoft-com:vml" xmlns:wp14="http://schemas.microsoft.com/office/word/2010/wordprocessingDrawing" xmlns:wp="http://schemas.openxmlformats.org/drawingml/2006/wordprocessingDrawing" xmlns:w10="urn:schemas-microsoft-com:office:word" xmlns:w="http://schemas.openxmlformats.org/wordprocessingml/2006/main" xmlns:w14="http://schemas.microsoft.com/office/word/2010/wordml" xmlns:w15="http://schemas.microsoft.com/office/word/2012/wordml" xmlns:w16cid="http://schemas.microsoft.com/office/word/2016/wordml/cid" xmlns:w16se="http://schemas.microsoft.com/office/word/2015/wordml/symex" xmlns:wpg="http://schemas.microsoft.com/office/word/2010/wordprocessingGroup" xmlns:wpi="http://schemas.microsoft.com/office/word/2010/wordprocessingInk" xmlns:wne="http://schemas.microsoft.com/office/word/2006/wordml" xmlns:wps="http://schemas.microsoft.com/office/word/2010/wordprocessingShape" mc:Ignorable="w14 w15 w16se w16cid wp14">
   <w:p>
     <w:pPr>
       <w:pStyle w:val="Fuzeile"/>
@@ -5294,7 +6180,7 @@
 </file>
 
 <file path=word/footer2.xml><?xml version="1.0" encoding="utf-8"?>
-<w:ftr xmlns:wpc="http://schemas.microsoft.com/office/word/2010/wordprocessingCanvas" xmlns:mc="http://schemas.openxmlformats.org/markup-compatibility/2006" xmlns:o="urn:schemas-microsoft-com:office:office" xmlns:r="http://schemas.openxmlformats.org/officeDocument/2006/relationships" xmlns:m="http://schemas.openxmlformats.org/officeDocument/2006/math" xmlns:v="urn:schemas-microsoft-com:vml" xmlns:wp14="http://schemas.microsoft.com/office/word/2010/wordprocessingDrawing" xmlns:wp="http://schemas.openxmlformats.org/drawingml/2006/wordprocessingDrawing" xmlns:w10="urn:schemas-microsoft-com:office:word" xmlns:w="http://schemas.openxmlformats.org/wordprocessingml/2006/main" xmlns:w14="http://schemas.microsoft.com/office/word/2010/wordml" xmlns:w15="http://schemas.microsoft.com/office/word/2012/wordml" xmlns:wpg="http://schemas.microsoft.com/office/word/2010/wordprocessingGroup" xmlns:wpi="http://schemas.microsoft.com/office/word/2010/wordprocessingInk" xmlns:wne="http://schemas.microsoft.com/office/word/2006/wordml" xmlns:wps="http://schemas.microsoft.com/office/word/2010/wordprocessingShape" mc:Ignorable="w14 w15 wp14">
+<w:ftr xmlns:wpc="http://schemas.microsoft.com/office/word/2010/wordprocessingCanvas" xmlns:cx="http://schemas.microsoft.com/office/drawing/2014/chartex" xmlns:cx1="http://schemas.microsoft.com/office/drawing/2015/9/8/chartex" xmlns:cx2="http://schemas.microsoft.com/office/drawing/2015/10/21/chartex" xmlns:cx3="http://schemas.microsoft.com/office/drawing/2016/5/9/chartex" xmlns:cx4="http://schemas.microsoft.com/office/drawing/2016/5/10/chartex" xmlns:cx5="http://schemas.microsoft.com/office/drawing/2016/5/11/chartex" xmlns:cx6="http://schemas.microsoft.com/office/drawing/2016/5/12/chartex" xmlns:cx7="http://schemas.microsoft.com/office/drawing/2016/5/13/chartex" xmlns:cx8="http://schemas.microsoft.com/office/drawing/2016/5/14/chartex" xmlns:mc="http://schemas.openxmlformats.org/markup-compatibility/2006" xmlns:aink="http://schemas.microsoft.com/office/drawing/2016/ink" xmlns:am3d="http://schemas.microsoft.com/office/drawing/2017/model3d" xmlns:o="urn:schemas-microsoft-com:office:office" xmlns:r="http://schemas.openxmlformats.org/officeDocument/2006/relationships" xmlns:m="http://schemas.openxmlformats.org/officeDocument/2006/math" xmlns:v="urn:schemas-microsoft-com:vml" xmlns:wp14="http://schemas.microsoft.com/office/word/2010/wordprocessingDrawing" xmlns:wp="http://schemas.openxmlformats.org/drawingml/2006/wordprocessingDrawing" xmlns:w10="urn:schemas-microsoft-com:office:word" xmlns:w="http://schemas.openxmlformats.org/wordprocessingml/2006/main" xmlns:w14="http://schemas.microsoft.com/office/word/2010/wordml" xmlns:w15="http://schemas.microsoft.com/office/word/2012/wordml" xmlns:w16cid="http://schemas.microsoft.com/office/word/2016/wordml/cid" xmlns:w16se="http://schemas.microsoft.com/office/word/2015/wordml/symex" xmlns:wpg="http://schemas.microsoft.com/office/word/2010/wordprocessingGroup" xmlns:wpi="http://schemas.microsoft.com/office/word/2010/wordprocessingInk" xmlns:wne="http://schemas.microsoft.com/office/word/2006/wordml" xmlns:wps="http://schemas.microsoft.com/office/word/2010/wordprocessingShape" mc:Ignorable="w14 w15 w16se w16cid wp14">
   <w:p>
     <w:pPr>
       <w:pStyle w:val="Fuzeile"/>
@@ -5304,7 +6190,7 @@
 </file>
 
 <file path=word/footer3.xml><?xml version="1.0" encoding="utf-8"?>
-<w:ftr xmlns:wpc="http://schemas.microsoft.com/office/word/2010/wordprocessingCanvas" xmlns:mc="http://schemas.openxmlformats.org/markup-compatibility/2006" xmlns:o="urn:schemas-microsoft-com:office:office" xmlns:r="http://schemas.openxmlformats.org/officeDocument/2006/relationships" xmlns:m="http://schemas.openxmlformats.org/officeDocument/2006/math" xmlns:v="urn:schemas-microsoft-com:vml" xmlns:wp14="http://schemas.microsoft.com/office/word/2010/wordprocessingDrawing" xmlns:wp="http://schemas.openxmlformats.org/drawingml/2006/wordprocessingDrawing" xmlns:w10="urn:schemas-microsoft-com:office:word" xmlns:w="http://schemas.openxmlformats.org/wordprocessingml/2006/main" xmlns:w14="http://schemas.microsoft.com/office/word/2010/wordml" xmlns:w15="http://schemas.microsoft.com/office/word/2012/wordml" xmlns:wpg="http://schemas.microsoft.com/office/word/2010/wordprocessingGroup" xmlns:wpi="http://schemas.microsoft.com/office/word/2010/wordprocessingInk" xmlns:wne="http://schemas.microsoft.com/office/word/2006/wordml" xmlns:wps="http://schemas.microsoft.com/office/word/2010/wordprocessingShape" mc:Ignorable="w14 w15 wp14">
+<w:ftr xmlns:wpc="http://schemas.microsoft.com/office/word/2010/wordprocessingCanvas" xmlns:cx="http://schemas.microsoft.com/office/drawing/2014/chartex" xmlns:cx1="http://schemas.microsoft.com/office/drawing/2015/9/8/chartex" xmlns:cx2="http://schemas.microsoft.com/office/drawing/2015/10/21/chartex" xmlns:cx3="http://schemas.microsoft.com/office/drawing/2016/5/9/chartex" xmlns:cx4="http://schemas.microsoft.com/office/drawing/2016/5/10/chartex" xmlns:cx5="http://schemas.microsoft.com/office/drawing/2016/5/11/chartex" xmlns:cx6="http://schemas.microsoft.com/office/drawing/2016/5/12/chartex" xmlns:cx7="http://schemas.microsoft.com/office/drawing/2016/5/13/chartex" xmlns:cx8="http://schemas.microsoft.com/office/drawing/2016/5/14/chartex" xmlns:mc="http://schemas.openxmlformats.org/markup-compatibility/2006" xmlns:aink="http://schemas.microsoft.com/office/drawing/2016/ink" xmlns:am3d="http://schemas.microsoft.com/office/drawing/2017/model3d" xmlns:o="urn:schemas-microsoft-com:office:office" xmlns:r="http://schemas.openxmlformats.org/officeDocument/2006/relationships" xmlns:m="http://schemas.openxmlformats.org/officeDocument/2006/math" xmlns:v="urn:schemas-microsoft-com:vml" xmlns:wp14="http://schemas.microsoft.com/office/word/2010/wordprocessingDrawing" xmlns:wp="http://schemas.openxmlformats.org/drawingml/2006/wordprocessingDrawing" xmlns:w10="urn:schemas-microsoft-com:office:word" xmlns:w="http://schemas.openxmlformats.org/wordprocessingml/2006/main" xmlns:w14="http://schemas.microsoft.com/office/word/2010/wordml" xmlns:w15="http://schemas.microsoft.com/office/word/2012/wordml" xmlns:w16cid="http://schemas.microsoft.com/office/word/2016/wordml/cid" xmlns:w16se="http://schemas.microsoft.com/office/word/2015/wordml/symex" xmlns:wpg="http://schemas.microsoft.com/office/word/2010/wordprocessingGroup" xmlns:wpi="http://schemas.microsoft.com/office/word/2010/wordprocessingInk" xmlns:wne="http://schemas.microsoft.com/office/word/2006/wordml" xmlns:wps="http://schemas.microsoft.com/office/word/2010/wordprocessingShape" mc:Ignorable="w14 w15 w16se w16cid wp14">
   <w:p>
     <w:pPr>
       <w:pStyle w:val="Fuzeile"/>
@@ -5339,7 +6225,7 @@
 </file>
 
 <file path=word/footer4.xml><?xml version="1.0" encoding="utf-8"?>
-<w:ftr xmlns:wpc="http://schemas.microsoft.com/office/word/2010/wordprocessingCanvas" xmlns:mc="http://schemas.openxmlformats.org/markup-compatibility/2006" xmlns:o="urn:schemas-microsoft-com:office:office" xmlns:r="http://schemas.openxmlformats.org/officeDocument/2006/relationships" xmlns:m="http://schemas.openxmlformats.org/officeDocument/2006/math" xmlns:v="urn:schemas-microsoft-com:vml" xmlns:wp14="http://schemas.microsoft.com/office/word/2010/wordprocessingDrawing" xmlns:wp="http://schemas.openxmlformats.org/drawingml/2006/wordprocessingDrawing" xmlns:w10="urn:schemas-microsoft-com:office:word" xmlns:w="http://schemas.openxmlformats.org/wordprocessingml/2006/main" xmlns:w14="http://schemas.microsoft.com/office/word/2010/wordml" xmlns:w15="http://schemas.microsoft.com/office/word/2012/wordml" xmlns:wpg="http://schemas.microsoft.com/office/word/2010/wordprocessingGroup" xmlns:wpi="http://schemas.microsoft.com/office/word/2010/wordprocessingInk" xmlns:wne="http://schemas.microsoft.com/office/word/2006/wordml" xmlns:wps="http://schemas.microsoft.com/office/word/2010/wordprocessingShape" mc:Ignorable="w14 w15 wp14">
+<w:ftr xmlns:wpc="http://schemas.microsoft.com/office/word/2010/wordprocessingCanvas" xmlns:cx="http://schemas.microsoft.com/office/drawing/2014/chartex" xmlns:cx1="http://schemas.microsoft.com/office/drawing/2015/9/8/chartex" xmlns:cx2="http://schemas.microsoft.com/office/drawing/2015/10/21/chartex" xmlns:cx3="http://schemas.microsoft.com/office/drawing/2016/5/9/chartex" xmlns:cx4="http://schemas.microsoft.com/office/drawing/2016/5/10/chartex" xmlns:cx5="http://schemas.microsoft.com/office/drawing/2016/5/11/chartex" xmlns:cx6="http://schemas.microsoft.com/office/drawing/2016/5/12/chartex" xmlns:cx7="http://schemas.microsoft.com/office/drawing/2016/5/13/chartex" xmlns:cx8="http://schemas.microsoft.com/office/drawing/2016/5/14/chartex" xmlns:mc="http://schemas.openxmlformats.org/markup-compatibility/2006" xmlns:aink="http://schemas.microsoft.com/office/drawing/2016/ink" xmlns:am3d="http://schemas.microsoft.com/office/drawing/2017/model3d" xmlns:o="urn:schemas-microsoft-com:office:office" xmlns:r="http://schemas.openxmlformats.org/officeDocument/2006/relationships" xmlns:m="http://schemas.openxmlformats.org/officeDocument/2006/math" xmlns:v="urn:schemas-microsoft-com:vml" xmlns:wp14="http://schemas.microsoft.com/office/word/2010/wordprocessingDrawing" xmlns:wp="http://schemas.openxmlformats.org/drawingml/2006/wordprocessingDrawing" xmlns:w10="urn:schemas-microsoft-com:office:word" xmlns:w="http://schemas.openxmlformats.org/wordprocessingml/2006/main" xmlns:w14="http://schemas.microsoft.com/office/word/2010/wordml" xmlns:w15="http://schemas.microsoft.com/office/word/2012/wordml" xmlns:w16cid="http://schemas.microsoft.com/office/word/2016/wordml/cid" xmlns:w16se="http://schemas.microsoft.com/office/word/2015/wordml/symex" xmlns:wpg="http://schemas.microsoft.com/office/word/2010/wordprocessingGroup" xmlns:wpi="http://schemas.microsoft.com/office/word/2010/wordprocessingInk" xmlns:wne="http://schemas.microsoft.com/office/word/2006/wordml" xmlns:wps="http://schemas.microsoft.com/office/word/2010/wordprocessingShape" mc:Ignorable="w14 w15 w16se w16cid wp14">
   <w:p>
     <w:pPr>
       <w:pStyle w:val="Fuzeile"/>
@@ -5349,7 +6235,7 @@
 </file>
 
 <file path=word/footnotes.xml><?xml version="1.0" encoding="utf-8"?>
-<w:footnotes xmlns:wpc="http://schemas.microsoft.com/office/word/2010/wordprocessingCanvas" xmlns:mc="http://schemas.openxmlformats.org/markup-compatibility/2006" xmlns:o="urn:schemas-microsoft-com:office:office" xmlns:r="http://schemas.openxmlformats.org/officeDocument/2006/relationships" xmlns:m="http://schemas.openxmlformats.org/officeDocument/2006/math" xmlns:v="urn:schemas-microsoft-com:vml" xmlns:wp14="http://schemas.microsoft.com/office/word/2010/wordprocessingDrawing" xmlns:wp="http://schemas.openxmlformats.org/drawingml/2006/wordprocessingDrawing" xmlns:w10="urn:schemas-microsoft-com:office:word" xmlns:w="http://schemas.openxmlformats.org/wordprocessingml/2006/main" xmlns:w14="http://schemas.microsoft.com/office/word/2010/wordml" xmlns:w15="http://schemas.microsoft.com/office/word/2012/wordml" xmlns:wpg="http://schemas.microsoft.com/office/word/2010/wordprocessingGroup" xmlns:wpi="http://schemas.microsoft.com/office/word/2010/wordprocessingInk" xmlns:wne="http://schemas.microsoft.com/office/word/2006/wordml" xmlns:wps="http://schemas.microsoft.com/office/word/2010/wordprocessingShape" mc:Ignorable="w14 w15 wp14">
+<w:footnotes xmlns:wpc="http://schemas.microsoft.com/office/word/2010/wordprocessingCanvas" xmlns:cx="http://schemas.microsoft.com/office/drawing/2014/chartex" xmlns:cx1="http://schemas.microsoft.com/office/drawing/2015/9/8/chartex" xmlns:cx2="http://schemas.microsoft.com/office/drawing/2015/10/21/chartex" xmlns:cx3="http://schemas.microsoft.com/office/drawing/2016/5/9/chartex" xmlns:cx4="http://schemas.microsoft.com/office/drawing/2016/5/10/chartex" xmlns:cx5="http://schemas.microsoft.com/office/drawing/2016/5/11/chartex" xmlns:cx6="http://schemas.microsoft.com/office/drawing/2016/5/12/chartex" xmlns:cx7="http://schemas.microsoft.com/office/drawing/2016/5/13/chartex" xmlns:cx8="http://schemas.microsoft.com/office/drawing/2016/5/14/chartex" xmlns:mc="http://schemas.openxmlformats.org/markup-compatibility/2006" xmlns:aink="http://schemas.microsoft.com/office/drawing/2016/ink" xmlns:am3d="http://schemas.microsoft.com/office/drawing/2017/model3d" xmlns:o="urn:schemas-microsoft-com:office:office" xmlns:r="http://schemas.openxmlformats.org/officeDocument/2006/relationships" xmlns:m="http://schemas.openxmlformats.org/officeDocument/2006/math" xmlns:v="urn:schemas-microsoft-com:vml" xmlns:wp14="http://schemas.microsoft.com/office/word/2010/wordprocessingDrawing" xmlns:wp="http://schemas.openxmlformats.org/drawingml/2006/wordprocessingDrawing" xmlns:w10="urn:schemas-microsoft-com:office:word" xmlns:w="http://schemas.openxmlformats.org/wordprocessingml/2006/main" xmlns:w14="http://schemas.microsoft.com/office/word/2010/wordml" xmlns:w15="http://schemas.microsoft.com/office/word/2012/wordml" xmlns:w16cid="http://schemas.microsoft.com/office/word/2016/wordml/cid" xmlns:w16se="http://schemas.microsoft.com/office/word/2015/wordml/symex" xmlns:wpg="http://schemas.microsoft.com/office/word/2010/wordprocessingGroup" xmlns:wpi="http://schemas.microsoft.com/office/word/2010/wordprocessingInk" xmlns:wne="http://schemas.microsoft.com/office/word/2006/wordml" xmlns:wps="http://schemas.microsoft.com/office/word/2010/wordprocessingShape" mc:Ignorable="w14 w15 w16se w16cid wp14">
   <w:footnote w:type="separator" w:id="-1">
     <w:p>
       <w:r>
@@ -5368,7 +6254,7 @@
 </file>
 
 <file path=word/header1.xml><?xml version="1.0" encoding="utf-8"?>
-<w:hdr xmlns:wpc="http://schemas.microsoft.com/office/word/2010/wordprocessingCanvas" xmlns:mc="http://schemas.openxmlformats.org/markup-compatibility/2006" xmlns:o="urn:schemas-microsoft-com:office:office" xmlns:r="http://schemas.openxmlformats.org/officeDocument/2006/relationships" xmlns:m="http://schemas.openxmlformats.org/officeDocument/2006/math" xmlns:v="urn:schemas-microsoft-com:vml" xmlns:wp14="http://schemas.microsoft.com/office/word/2010/wordprocessingDrawing" xmlns:wp="http://schemas.openxmlformats.org/drawingml/2006/wordprocessingDrawing" xmlns:w10="urn:schemas-microsoft-com:office:word" xmlns:w="http://schemas.openxmlformats.org/wordprocessingml/2006/main" xmlns:w14="http://schemas.microsoft.com/office/word/2010/wordml" xmlns:w15="http://schemas.microsoft.com/office/word/2012/wordml" xmlns:wpg="http://schemas.microsoft.com/office/word/2010/wordprocessingGroup" xmlns:wpi="http://schemas.microsoft.com/office/word/2010/wordprocessingInk" xmlns:wne="http://schemas.microsoft.com/office/word/2006/wordml" xmlns:wps="http://schemas.microsoft.com/office/word/2010/wordprocessingShape" mc:Ignorable="w14 w15 wp14">
+<w:hdr xmlns:wpc="http://schemas.microsoft.com/office/word/2010/wordprocessingCanvas" xmlns:cx="http://schemas.microsoft.com/office/drawing/2014/chartex" xmlns:cx1="http://schemas.microsoft.com/office/drawing/2015/9/8/chartex" xmlns:cx2="http://schemas.microsoft.com/office/drawing/2015/10/21/chartex" xmlns:cx3="http://schemas.microsoft.com/office/drawing/2016/5/9/chartex" xmlns:cx4="http://schemas.microsoft.com/office/drawing/2016/5/10/chartex" xmlns:cx5="http://schemas.microsoft.com/office/drawing/2016/5/11/chartex" xmlns:cx6="http://schemas.microsoft.com/office/drawing/2016/5/12/chartex" xmlns:cx7="http://schemas.microsoft.com/office/drawing/2016/5/13/chartex" xmlns:cx8="http://schemas.microsoft.com/office/drawing/2016/5/14/chartex" xmlns:mc="http://schemas.openxmlformats.org/markup-compatibility/2006" xmlns:aink="http://schemas.microsoft.com/office/drawing/2016/ink" xmlns:am3d="http://schemas.microsoft.com/office/drawing/2017/model3d" xmlns:o="urn:schemas-microsoft-com:office:office" xmlns:r="http://schemas.openxmlformats.org/officeDocument/2006/relationships" xmlns:m="http://schemas.openxmlformats.org/officeDocument/2006/math" xmlns:v="urn:schemas-microsoft-com:vml" xmlns:wp14="http://schemas.microsoft.com/office/word/2010/wordprocessingDrawing" xmlns:wp="http://schemas.openxmlformats.org/drawingml/2006/wordprocessingDrawing" xmlns:w10="urn:schemas-microsoft-com:office:word" xmlns:w="http://schemas.openxmlformats.org/wordprocessingml/2006/main" xmlns:w14="http://schemas.microsoft.com/office/word/2010/wordml" xmlns:w15="http://schemas.microsoft.com/office/word/2012/wordml" xmlns:w16cid="http://schemas.microsoft.com/office/word/2016/wordml/cid" xmlns:w16se="http://schemas.microsoft.com/office/word/2015/wordml/symex" xmlns:wpg="http://schemas.microsoft.com/office/word/2010/wordprocessingGroup" xmlns:wpi="http://schemas.microsoft.com/office/word/2010/wordprocessingInk" xmlns:wne="http://schemas.microsoft.com/office/word/2006/wordml" xmlns:wps="http://schemas.microsoft.com/office/word/2010/wordprocessingShape" mc:Ignorable="w14 w15 w16se w16cid wp14">
   <w:p>
     <w:pPr>
       <w:pStyle w:val="Kopfzeile"/>
@@ -5457,7 +6343,7 @@
 </file>
 
 <file path=word/header2.xml><?xml version="1.0" encoding="utf-8"?>
-<w:hdr xmlns:wpc="http://schemas.microsoft.com/office/word/2010/wordprocessingCanvas" xmlns:mc="http://schemas.openxmlformats.org/markup-compatibility/2006" xmlns:o="urn:schemas-microsoft-com:office:office" xmlns:r="http://schemas.openxmlformats.org/officeDocument/2006/relationships" xmlns:m="http://schemas.openxmlformats.org/officeDocument/2006/math" xmlns:v="urn:schemas-microsoft-com:vml" xmlns:wp14="http://schemas.microsoft.com/office/word/2010/wordprocessingDrawing" xmlns:wp="http://schemas.openxmlformats.org/drawingml/2006/wordprocessingDrawing" xmlns:w10="urn:schemas-microsoft-com:office:word" xmlns:w="http://schemas.openxmlformats.org/wordprocessingml/2006/main" xmlns:w14="http://schemas.microsoft.com/office/word/2010/wordml" xmlns:w15="http://schemas.microsoft.com/office/word/2012/wordml" xmlns:wpg="http://schemas.microsoft.com/office/word/2010/wordprocessingGroup" xmlns:wpi="http://schemas.microsoft.com/office/word/2010/wordprocessingInk" xmlns:wne="http://schemas.microsoft.com/office/word/2006/wordml" xmlns:wps="http://schemas.microsoft.com/office/word/2010/wordprocessingShape" mc:Ignorable="w14 w15 wp14">
+<w:hdr xmlns:wpc="http://schemas.microsoft.com/office/word/2010/wordprocessingCanvas" xmlns:cx="http://schemas.microsoft.com/office/drawing/2014/chartex" xmlns:cx1="http://schemas.microsoft.com/office/drawing/2015/9/8/chartex" xmlns:cx2="http://schemas.microsoft.com/office/drawing/2015/10/21/chartex" xmlns:cx3="http://schemas.microsoft.com/office/drawing/2016/5/9/chartex" xmlns:cx4="http://schemas.microsoft.com/office/drawing/2016/5/10/chartex" xmlns:cx5="http://schemas.microsoft.com/office/drawing/2016/5/11/chartex" xmlns:cx6="http://schemas.microsoft.com/office/drawing/2016/5/12/chartex" xmlns:cx7="http://schemas.microsoft.com/office/drawing/2016/5/13/chartex" xmlns:cx8="http://schemas.microsoft.com/office/drawing/2016/5/14/chartex" xmlns:mc="http://schemas.openxmlformats.org/markup-compatibility/2006" xmlns:aink="http://schemas.microsoft.com/office/drawing/2016/ink" xmlns:am3d="http://schemas.microsoft.com/office/drawing/2017/model3d" xmlns:o="urn:schemas-microsoft-com:office:office" xmlns:r="http://schemas.openxmlformats.org/officeDocument/2006/relationships" xmlns:m="http://schemas.openxmlformats.org/officeDocument/2006/math" xmlns:v="urn:schemas-microsoft-com:vml" xmlns:wp14="http://schemas.microsoft.com/office/word/2010/wordprocessingDrawing" xmlns:wp="http://schemas.openxmlformats.org/drawingml/2006/wordprocessingDrawing" xmlns:w10="urn:schemas-microsoft-com:office:word" xmlns:w="http://schemas.openxmlformats.org/wordprocessingml/2006/main" xmlns:w14="http://schemas.microsoft.com/office/word/2010/wordml" xmlns:w15="http://schemas.microsoft.com/office/word/2012/wordml" xmlns:w16cid="http://schemas.microsoft.com/office/word/2016/wordml/cid" xmlns:w16se="http://schemas.microsoft.com/office/word/2015/wordml/symex" xmlns:wpg="http://schemas.microsoft.com/office/word/2010/wordprocessingGroup" xmlns:wpi="http://schemas.microsoft.com/office/word/2010/wordprocessingInk" xmlns:wne="http://schemas.microsoft.com/office/word/2006/wordml" xmlns:wps="http://schemas.microsoft.com/office/word/2010/wordprocessingShape" mc:Ignorable="w14 w15 w16se w16cid wp14">
   <w:p>
     <w:pPr>
       <w:pStyle w:val="Kopfzeile"/>
@@ -5577,6 +6463,7 @@
     <w:pPr>
       <w:pStyle w:val="Kopfzeile"/>
     </w:pPr>
+    <w:proofErr w:type="spellStart"/>
     <w:r>
       <w:rPr>
         <w:rFonts w:ascii="Arial Fett" w:hAnsi="Arial Fett"/>
@@ -5587,12 +6474,13 @@
       </w:rPr>
       <w:t>firma</w:t>
     </w:r>
+    <w:proofErr w:type="spellEnd"/>
   </w:p>
 </w:hdr>
 </file>
 
 <file path=word/header3.xml><?xml version="1.0" encoding="utf-8"?>
-<w:hdr xmlns:wpc="http://schemas.microsoft.com/office/word/2010/wordprocessingCanvas" xmlns:mc="http://schemas.openxmlformats.org/markup-compatibility/2006" xmlns:o="urn:schemas-microsoft-com:office:office" xmlns:r="http://schemas.openxmlformats.org/officeDocument/2006/relationships" xmlns:m="http://schemas.openxmlformats.org/officeDocument/2006/math" xmlns:v="urn:schemas-microsoft-com:vml" xmlns:wp14="http://schemas.microsoft.com/office/word/2010/wordprocessingDrawing" xmlns:wp="http://schemas.openxmlformats.org/drawingml/2006/wordprocessingDrawing" xmlns:w10="urn:schemas-microsoft-com:office:word" xmlns:w="http://schemas.openxmlformats.org/wordprocessingml/2006/main" xmlns:w14="http://schemas.microsoft.com/office/word/2010/wordml" xmlns:w15="http://schemas.microsoft.com/office/word/2012/wordml" xmlns:wpg="http://schemas.microsoft.com/office/word/2010/wordprocessingGroup" xmlns:wpi="http://schemas.microsoft.com/office/word/2010/wordprocessingInk" xmlns:wne="http://schemas.microsoft.com/office/word/2006/wordml" xmlns:wps="http://schemas.microsoft.com/office/word/2010/wordprocessingShape" mc:Ignorable="w14 w15 wp14">
+<w:hdr xmlns:wpc="http://schemas.microsoft.com/office/word/2010/wordprocessingCanvas" xmlns:cx="http://schemas.microsoft.com/office/drawing/2014/chartex" xmlns:cx1="http://schemas.microsoft.com/office/drawing/2015/9/8/chartex" xmlns:cx2="http://schemas.microsoft.com/office/drawing/2015/10/21/chartex" xmlns:cx3="http://schemas.microsoft.com/office/drawing/2016/5/9/chartex" xmlns:cx4="http://schemas.microsoft.com/office/drawing/2016/5/10/chartex" xmlns:cx5="http://schemas.microsoft.com/office/drawing/2016/5/11/chartex" xmlns:cx6="http://schemas.microsoft.com/office/drawing/2016/5/12/chartex" xmlns:cx7="http://schemas.microsoft.com/office/drawing/2016/5/13/chartex" xmlns:cx8="http://schemas.microsoft.com/office/drawing/2016/5/14/chartex" xmlns:mc="http://schemas.openxmlformats.org/markup-compatibility/2006" xmlns:aink="http://schemas.microsoft.com/office/drawing/2016/ink" xmlns:am3d="http://schemas.microsoft.com/office/drawing/2017/model3d" xmlns:o="urn:schemas-microsoft-com:office:office" xmlns:r="http://schemas.openxmlformats.org/officeDocument/2006/relationships" xmlns:m="http://schemas.openxmlformats.org/officeDocument/2006/math" xmlns:v="urn:schemas-microsoft-com:vml" xmlns:wp14="http://schemas.microsoft.com/office/word/2010/wordprocessingDrawing" xmlns:wp="http://schemas.openxmlformats.org/drawingml/2006/wordprocessingDrawing" xmlns:w10="urn:schemas-microsoft-com:office:word" xmlns:w="http://schemas.openxmlformats.org/wordprocessingml/2006/main" xmlns:w14="http://schemas.microsoft.com/office/word/2010/wordml" xmlns:w15="http://schemas.microsoft.com/office/word/2012/wordml" xmlns:w16cid="http://schemas.microsoft.com/office/word/2016/wordml/cid" xmlns:w16se="http://schemas.microsoft.com/office/word/2015/wordml/symex" xmlns:wpg="http://schemas.microsoft.com/office/word/2010/wordprocessingGroup" xmlns:wpi="http://schemas.microsoft.com/office/word/2010/wordprocessingInk" xmlns:wne="http://schemas.microsoft.com/office/word/2006/wordml" xmlns:wps="http://schemas.microsoft.com/office/word/2010/wordprocessingShape" mc:Ignorable="w14 w15 w16se w16cid wp14">
   <w:p>
     <w:pPr>
       <w:pStyle w:val="Kopfzeile"/>
@@ -5602,7 +6490,7 @@
 </file>
 
 <file path=word/header4.xml><?xml version="1.0" encoding="utf-8"?>
-<w:hdr xmlns:wpc="http://schemas.microsoft.com/office/word/2010/wordprocessingCanvas" xmlns:mc="http://schemas.openxmlformats.org/markup-compatibility/2006" xmlns:o="urn:schemas-microsoft-com:office:office" xmlns:r="http://schemas.openxmlformats.org/officeDocument/2006/relationships" xmlns:m="http://schemas.openxmlformats.org/officeDocument/2006/math" xmlns:v="urn:schemas-microsoft-com:vml" xmlns:wp14="http://schemas.microsoft.com/office/word/2010/wordprocessingDrawing" xmlns:wp="http://schemas.openxmlformats.org/drawingml/2006/wordprocessingDrawing" xmlns:w10="urn:schemas-microsoft-com:office:word" xmlns:w="http://schemas.openxmlformats.org/wordprocessingml/2006/main" xmlns:w14="http://schemas.microsoft.com/office/word/2010/wordml" xmlns:w15="http://schemas.microsoft.com/office/word/2012/wordml" xmlns:wpg="http://schemas.microsoft.com/office/word/2010/wordprocessingGroup" xmlns:wpi="http://schemas.microsoft.com/office/word/2010/wordprocessingInk" xmlns:wne="http://schemas.microsoft.com/office/word/2006/wordml" xmlns:wps="http://schemas.microsoft.com/office/word/2010/wordprocessingShape" mc:Ignorable="w14 w15 wp14">
+<w:hdr xmlns:wpc="http://schemas.microsoft.com/office/word/2010/wordprocessingCanvas" xmlns:cx="http://schemas.microsoft.com/office/drawing/2014/chartex" xmlns:cx1="http://schemas.microsoft.com/office/drawing/2015/9/8/chartex" xmlns:cx2="http://schemas.microsoft.com/office/drawing/2015/10/21/chartex" xmlns:cx3="http://schemas.microsoft.com/office/drawing/2016/5/9/chartex" xmlns:cx4="http://schemas.microsoft.com/office/drawing/2016/5/10/chartex" xmlns:cx5="http://schemas.microsoft.com/office/drawing/2016/5/11/chartex" xmlns:cx6="http://schemas.microsoft.com/office/drawing/2016/5/12/chartex" xmlns:cx7="http://schemas.microsoft.com/office/drawing/2016/5/13/chartex" xmlns:cx8="http://schemas.microsoft.com/office/drawing/2016/5/14/chartex" xmlns:mc="http://schemas.openxmlformats.org/markup-compatibility/2006" xmlns:aink="http://schemas.microsoft.com/office/drawing/2016/ink" xmlns:am3d="http://schemas.microsoft.com/office/drawing/2017/model3d" xmlns:o="urn:schemas-microsoft-com:office:office" xmlns:r="http://schemas.openxmlformats.org/officeDocument/2006/relationships" xmlns:m="http://schemas.openxmlformats.org/officeDocument/2006/math" xmlns:v="urn:schemas-microsoft-com:vml" xmlns:wp14="http://schemas.microsoft.com/office/word/2010/wordprocessingDrawing" xmlns:wp="http://schemas.openxmlformats.org/drawingml/2006/wordprocessingDrawing" xmlns:w10="urn:schemas-microsoft-com:office:word" xmlns:w="http://schemas.openxmlformats.org/wordprocessingml/2006/main" xmlns:w14="http://schemas.microsoft.com/office/word/2010/wordml" xmlns:w15="http://schemas.microsoft.com/office/word/2012/wordml" xmlns:w16cid="http://schemas.microsoft.com/office/word/2016/wordml/cid" xmlns:w16se="http://schemas.microsoft.com/office/word/2015/wordml/symex" xmlns:wpg="http://schemas.microsoft.com/office/word/2010/wordprocessingGroup" xmlns:wpi="http://schemas.microsoft.com/office/word/2010/wordprocessingInk" xmlns:wne="http://schemas.microsoft.com/office/word/2006/wordml" xmlns:wps="http://schemas.microsoft.com/office/word/2010/wordprocessingShape" mc:Ignorable="w14 w15 w16se w16cid wp14">
   <w:p>
     <w:pPr>
       <w:pStyle w:val="Kopfzeile"/>
@@ -5612,7 +6500,7 @@
 </file>
 
 <file path=word/header5.xml><?xml version="1.0" encoding="utf-8"?>
-<w:hdr xmlns:wpc="http://schemas.microsoft.com/office/word/2010/wordprocessingCanvas" xmlns:mc="http://schemas.openxmlformats.org/markup-compatibility/2006" xmlns:o="urn:schemas-microsoft-com:office:office" xmlns:r="http://schemas.openxmlformats.org/officeDocument/2006/relationships" xmlns:m="http://schemas.openxmlformats.org/officeDocument/2006/math" xmlns:v="urn:schemas-microsoft-com:vml" xmlns:wp14="http://schemas.microsoft.com/office/word/2010/wordprocessingDrawing" xmlns:wp="http://schemas.openxmlformats.org/drawingml/2006/wordprocessingDrawing" xmlns:w10="urn:schemas-microsoft-com:office:word" xmlns:w="http://schemas.openxmlformats.org/wordprocessingml/2006/main" xmlns:w14="http://schemas.microsoft.com/office/word/2010/wordml" xmlns:w15="http://schemas.microsoft.com/office/word/2012/wordml" xmlns:wpg="http://schemas.microsoft.com/office/word/2010/wordprocessingGroup" xmlns:wpi="http://schemas.microsoft.com/office/word/2010/wordprocessingInk" xmlns:wne="http://schemas.microsoft.com/office/word/2006/wordml" xmlns:wps="http://schemas.microsoft.com/office/word/2010/wordprocessingShape" mc:Ignorable="w14 w15 wp14">
+<w:hdr xmlns:wpc="http://schemas.microsoft.com/office/word/2010/wordprocessingCanvas" xmlns:cx="http://schemas.microsoft.com/office/drawing/2014/chartex" xmlns:cx1="http://schemas.microsoft.com/office/drawing/2015/9/8/chartex" xmlns:cx2="http://schemas.microsoft.com/office/drawing/2015/10/21/chartex" xmlns:cx3="http://schemas.microsoft.com/office/drawing/2016/5/9/chartex" xmlns:cx4="http://schemas.microsoft.com/office/drawing/2016/5/10/chartex" xmlns:cx5="http://schemas.microsoft.com/office/drawing/2016/5/11/chartex" xmlns:cx6="http://schemas.microsoft.com/office/drawing/2016/5/12/chartex" xmlns:cx7="http://schemas.microsoft.com/office/drawing/2016/5/13/chartex" xmlns:cx8="http://schemas.microsoft.com/office/drawing/2016/5/14/chartex" xmlns:mc="http://schemas.openxmlformats.org/markup-compatibility/2006" xmlns:aink="http://schemas.microsoft.com/office/drawing/2016/ink" xmlns:am3d="http://schemas.microsoft.com/office/drawing/2017/model3d" xmlns:o="urn:schemas-microsoft-com:office:office" xmlns:r="http://schemas.openxmlformats.org/officeDocument/2006/relationships" xmlns:m="http://schemas.openxmlformats.org/officeDocument/2006/math" xmlns:v="urn:schemas-microsoft-com:vml" xmlns:wp14="http://schemas.microsoft.com/office/word/2010/wordprocessingDrawing" xmlns:wp="http://schemas.openxmlformats.org/drawingml/2006/wordprocessingDrawing" xmlns:w10="urn:schemas-microsoft-com:office:word" xmlns:w="http://schemas.openxmlformats.org/wordprocessingml/2006/main" xmlns:w14="http://schemas.microsoft.com/office/word/2010/wordml" xmlns:w15="http://schemas.microsoft.com/office/word/2012/wordml" xmlns:w16cid="http://schemas.microsoft.com/office/word/2016/wordml/cid" xmlns:w16se="http://schemas.microsoft.com/office/word/2015/wordml/symex" xmlns:wpg="http://schemas.microsoft.com/office/word/2010/wordprocessingGroup" xmlns:wpi="http://schemas.microsoft.com/office/word/2010/wordprocessingInk" xmlns:wne="http://schemas.microsoft.com/office/word/2006/wordml" xmlns:wps="http://schemas.microsoft.com/office/word/2010/wordprocessingShape" mc:Ignorable="w14 w15 w16se w16cid wp14">
   <w:p>
     <w:pPr>
       <w:pStyle w:val="Kopfzeile"/>
@@ -5622,7 +6510,7 @@
 </file>
 
 <file path=word/numbering.xml><?xml version="1.0" encoding="utf-8"?>
-<w:numbering xmlns:wpc="http://schemas.microsoft.com/office/word/2010/wordprocessingCanvas" xmlns:mc="http://schemas.openxmlformats.org/markup-compatibility/2006" xmlns:o="urn:schemas-microsoft-com:office:office" xmlns:r="http://schemas.openxmlformats.org/officeDocument/2006/relationships" xmlns:m="http://schemas.openxmlformats.org/officeDocument/2006/math" xmlns:v="urn:schemas-microsoft-com:vml" xmlns:wp14="http://schemas.microsoft.com/office/word/2010/wordprocessingDrawing" xmlns:wp="http://schemas.openxmlformats.org/drawingml/2006/wordprocessingDrawing" xmlns:w10="urn:schemas-microsoft-com:office:word" xmlns:w="http://schemas.openxmlformats.org/wordprocessingml/2006/main" xmlns:w14="http://schemas.microsoft.com/office/word/2010/wordml" xmlns:w15="http://schemas.microsoft.com/office/word/2012/wordml" xmlns:wpg="http://schemas.microsoft.com/office/word/2010/wordprocessingGroup" xmlns:wpi="http://schemas.microsoft.com/office/word/2010/wordprocessingInk" xmlns:wne="http://schemas.microsoft.com/office/word/2006/wordml" xmlns:wps="http://schemas.microsoft.com/office/word/2010/wordprocessingShape" mc:Ignorable="w14 w15 wp14">
+<w:numbering xmlns:wpc="http://schemas.microsoft.com/office/word/2010/wordprocessingCanvas" xmlns:cx="http://schemas.microsoft.com/office/drawing/2014/chartex" xmlns:cx1="http://schemas.microsoft.com/office/drawing/2015/9/8/chartex" xmlns:cx2="http://schemas.microsoft.com/office/drawing/2015/10/21/chartex" xmlns:cx3="http://schemas.microsoft.com/office/drawing/2016/5/9/chartex" xmlns:cx4="http://schemas.microsoft.com/office/drawing/2016/5/10/chartex" xmlns:cx5="http://schemas.microsoft.com/office/drawing/2016/5/11/chartex" xmlns:cx6="http://schemas.microsoft.com/office/drawing/2016/5/12/chartex" xmlns:cx7="http://schemas.microsoft.com/office/drawing/2016/5/13/chartex" xmlns:cx8="http://schemas.microsoft.com/office/drawing/2016/5/14/chartex" xmlns:mc="http://schemas.openxmlformats.org/markup-compatibility/2006" xmlns:aink="http://schemas.microsoft.com/office/drawing/2016/ink" xmlns:am3d="http://schemas.microsoft.com/office/drawing/2017/model3d" xmlns:o="urn:schemas-microsoft-com:office:office" xmlns:r="http://schemas.openxmlformats.org/officeDocument/2006/relationships" xmlns:m="http://schemas.openxmlformats.org/officeDocument/2006/math" xmlns:v="urn:schemas-microsoft-com:vml" xmlns:wp14="http://schemas.microsoft.com/office/word/2010/wordprocessingDrawing" xmlns:wp="http://schemas.openxmlformats.org/drawingml/2006/wordprocessingDrawing" xmlns:w10="urn:schemas-microsoft-com:office:word" xmlns:w="http://schemas.openxmlformats.org/wordprocessingml/2006/main" xmlns:w14="http://schemas.microsoft.com/office/word/2010/wordml" xmlns:w15="http://schemas.microsoft.com/office/word/2012/wordml" xmlns:w16cid="http://schemas.microsoft.com/office/word/2016/wordml/cid" xmlns:w16se="http://schemas.microsoft.com/office/word/2015/wordml/symex" xmlns:wpg="http://schemas.microsoft.com/office/word/2010/wordprocessingGroup" xmlns:wpi="http://schemas.microsoft.com/office/word/2010/wordprocessingInk" xmlns:wne="http://schemas.microsoft.com/office/word/2006/wordml" xmlns:wps="http://schemas.microsoft.com/office/word/2010/wordprocessingShape" mc:Ignorable="w14 w15 w16se w16cid wp14">
   <w:abstractNum w:abstractNumId="0" w15:restartNumberingAfterBreak="0">
     <w:nsid w:val="FFFFFF81"/>
     <w:multiLevelType w:val="singleLevel"/>
@@ -8032,7 +8920,7 @@
 </file>
 
 <file path=word/styles.xml><?xml version="1.0" encoding="utf-8"?>
-<w:styles xmlns:mc="http://schemas.openxmlformats.org/markup-compatibility/2006" xmlns:r="http://schemas.openxmlformats.org/officeDocument/2006/relationships" xmlns:w="http://schemas.openxmlformats.org/wordprocessingml/2006/main" xmlns:w14="http://schemas.microsoft.com/office/word/2010/wordml" xmlns:w15="http://schemas.microsoft.com/office/word/2012/wordml" mc:Ignorable="w14 w15">
+<w:styles xmlns:mc="http://schemas.openxmlformats.org/markup-compatibility/2006" xmlns:r="http://schemas.openxmlformats.org/officeDocument/2006/relationships" xmlns:w="http://schemas.openxmlformats.org/wordprocessingml/2006/main" xmlns:w14="http://schemas.microsoft.com/office/word/2010/wordml" xmlns:w15="http://schemas.microsoft.com/office/word/2012/wordml" xmlns:w16cid="http://schemas.microsoft.com/office/word/2016/wordml/cid" xmlns:w16se="http://schemas.microsoft.com/office/word/2015/wordml/symex" mc:Ignorable="w14 w15 w16se w16cid">
   <w:docDefaults>
     <w:rPrDefault>
       <w:rPr>
@@ -8042,7 +8930,7 @@
     </w:rPrDefault>
     <w:pPrDefault/>
   </w:docDefaults>
-  <w:latentStyles w:defLockedState="0" w:defUIPriority="0" w:defSemiHidden="0" w:defUnhideWhenUsed="0" w:defQFormat="0" w:count="371">
+  <w:latentStyles w:defLockedState="0" w:defUIPriority="0" w:defSemiHidden="0" w:defUnhideWhenUsed="0" w:defQFormat="0" w:count="375">
     <w:lsdException w:name="Normal" w:qFormat="1"/>
     <w:lsdException w:name="heading 1" w:qFormat="1"/>
     <w:lsdException w:name="heading 2" w:qFormat="1"/>
@@ -8066,7 +8954,6 @@
     <w:lsdException w:name="Emphasis" w:qFormat="1"/>
     <w:lsdException w:name="Normal (Web)" w:uiPriority="99"/>
     <w:lsdException w:name="HTML Preformatted" w:semiHidden="1" w:unhideWhenUsed="1"/>
-    <w:lsdException w:name="Normal Table" w:semiHidden="1" w:unhideWhenUsed="1"/>
     <w:lsdException w:name="No List" w:semiHidden="1" w:uiPriority="99" w:unhideWhenUsed="1"/>
     <w:lsdException w:name="Outline List 1" w:semiHidden="1" w:unhideWhenUsed="1"/>
     <w:lsdException w:name="Outline List 2" w:semiHidden="1" w:unhideWhenUsed="1"/>
@@ -8109,10 +8996,8 @@
     <w:lsdException w:name="Table Elegant" w:semiHidden="1" w:unhideWhenUsed="1"/>
     <w:lsdException w:name="Table Professional" w:semiHidden="1" w:unhideWhenUsed="1"/>
     <w:lsdException w:name="Table Subtle 1" w:semiHidden="1" w:unhideWhenUsed="1"/>
-    <w:lsdException w:name="Table Subtle 2" w:semiHidden="1" w:unhideWhenUsed="1"/>
     <w:lsdException w:name="Table Web 1" w:semiHidden="1" w:unhideWhenUsed="1"/>
     <w:lsdException w:name="Table Web 2" w:semiHidden="1" w:unhideWhenUsed="1"/>
-    <w:lsdException w:name="Table Web 3" w:semiHidden="1" w:unhideWhenUsed="1"/>
     <w:lsdException w:name="Balloon Text" w:uiPriority="99"/>
     <w:lsdException w:name="Table Grid" w:uiPriority="39"/>
     <w:lsdException w:name="Table Theme" w:semiHidden="1" w:unhideWhenUsed="1"/>
@@ -8331,6 +9216,10 @@
     <w:lsdException w:name="List Table 5 Dark Accent 6" w:uiPriority="50"/>
     <w:lsdException w:name="List Table 6 Colorful Accent 6" w:uiPriority="51"/>
     <w:lsdException w:name="List Table 7 Colorful Accent 6" w:uiPriority="52"/>
+    <w:lsdException w:name="Mention" w:semiHidden="1" w:uiPriority="99" w:unhideWhenUsed="1"/>
+    <w:lsdException w:name="Smart Hyperlink" w:semiHidden="1" w:uiPriority="99" w:unhideWhenUsed="1"/>
+    <w:lsdException w:name="Hashtag" w:semiHidden="1" w:uiPriority="99" w:unhideWhenUsed="1"/>
+    <w:lsdException w:name="Unresolved Mention" w:semiHidden="1" w:uiPriority="99" w:unhideWhenUsed="1"/>
   </w:latentStyles>
   <w:style w:type="paragraph" w:default="1" w:styleId="Standard">
     <w:name w:val="Normal"/>
@@ -9752,7 +10641,7 @@
 </file>
 
 <file path=customXml/itemProps1.xml><?xml version="1.0" encoding="utf-8"?>
-<ds:datastoreItem xmlns:ds="http://schemas.openxmlformats.org/officeDocument/2006/customXml" ds:itemID="{B6157284-67FB-4564-9645-76123CE1CD51}">
+<ds:datastoreItem xmlns:ds="http://schemas.openxmlformats.org/officeDocument/2006/customXml" ds:itemID="{8687937F-40AF-4A18-B34B-B1CC633713C9}">
   <ds:schemaRefs>
     <ds:schemaRef ds:uri="http://schemas.openxmlformats.org/officeDocument/2006/bibliography"/>
   </ds:schemaRefs>

</xml_diff>